<commit_message>
Updated requirement specification document
</commit_message>
<xml_diff>
--- a/requirementSpecificationDoc.docx
+++ b/requirementSpecificationDoc.docx
@@ -291,21 +291,55 @@
         </w:rPr>
         <w:t xml:space="preserve"> is created the users will be able to make any necessary changes to courses or courses information. This will include adding a course, removing a course, and editing a course. There will also be features to easily view the list classes to </w:t>
       </w:r>
-      <w:proofErr w:type="gramStart"/>
-      <w:r>
-        <w:rPr>
-          <w:rFonts w:ascii="Times New Roman" w:eastAsia="Times New Roman" w:hAnsi="Times New Roman" w:cs="Times New Roman"/>
-          <w:color w:val="000000"/>
-        </w:rPr>
-        <w:t>more easily view all the course information</w:t>
-      </w:r>
-      <w:proofErr w:type="gramEnd"/>
+      <w:r>
+        <w:rPr>
+          <w:rFonts w:ascii="Times New Roman" w:eastAsia="Times New Roman" w:hAnsi="Times New Roman" w:cs="Times New Roman"/>
+          <w:color w:val="000000"/>
+        </w:rPr>
+        <w:t>view all the course information more easily</w:t>
+      </w:r>
       <w:r>
         <w:rPr>
           <w:rFonts w:ascii="Times New Roman" w:eastAsia="Times New Roman" w:hAnsi="Times New Roman" w:cs="Times New Roman"/>
           <w:color w:val="000000"/>
         </w:rPr>
         <w:t>. </w:t>
+      </w:r>
+    </w:p>
+    <w:p>
+      <w:pPr>
+        <w:ind w:left="1440"/>
+        <w:textAlignment w:val="baseline"/>
+        <w:rPr>
+          <w:rFonts w:ascii="Times New Roman" w:eastAsia="Times New Roman" w:hAnsi="Times New Roman" w:cs="Times New Roman"/>
+          <w:color w:val="000000"/>
+        </w:rPr>
+      </w:pPr>
+    </w:p>
+    <w:p>
+      <w:pPr>
+        <w:numPr>
+          <w:ilvl w:val="1"/>
+          <w:numId w:val="3"/>
+        </w:numPr>
+        <w:textAlignment w:val="baseline"/>
+        <w:rPr>
+          <w:rFonts w:ascii="Times New Roman" w:eastAsia="Times New Roman" w:hAnsi="Times New Roman" w:cs="Times New Roman"/>
+          <w:color w:val="000000"/>
+        </w:rPr>
+      </w:pPr>
+      <w:r>
+        <w:rPr>
+          <w:rFonts w:ascii="Times New Roman" w:eastAsia="Times New Roman" w:hAnsi="Times New Roman" w:cs="Times New Roman"/>
+          <w:color w:val="000000"/>
+        </w:rPr>
+        <w:t xml:space="preserve">The Architecture Design pattern that was used is the Model View Controller due to its attribute of introducing the concept of a ‘controller’. </w:t>
+      </w:r>
+      <w:r>
+        <w:rPr>
+          <w:rFonts w:ascii="Times New Roman" w:hAnsi="Times New Roman" w:cs="Times New Roman"/>
+        </w:rPr>
+        <w:t>Since we will have to be using multiple flows of data, separating the user’s action of requesting the data and presenting the data will make the implementation easier. The controller will assist in this manner by making the system centralized.  Distinguishing the separation will allow it to be more efficient at processing the data before sending it to be viewed, as well as assuring a seamless experience.</w:t>
       </w:r>
     </w:p>
     <w:p>
@@ -346,6 +380,121 @@
       <w:pPr>
         <w:numPr>
           <w:ilvl w:val="1"/>
+          <w:numId w:val="6"/>
+        </w:numPr>
+        <w:textAlignment w:val="baseline"/>
+        <w:rPr>
+          <w:rFonts w:ascii="Times New Roman" w:eastAsia="Times New Roman" w:hAnsi="Times New Roman" w:cs="Times New Roman"/>
+          <w:color w:val="000000"/>
+        </w:rPr>
+      </w:pPr>
+      <w:r>
+        <w:rPr>
+          <w:rFonts w:ascii="Times New Roman" w:eastAsia="Times New Roman" w:hAnsi="Times New Roman" w:cs="Times New Roman"/>
+          <w:color w:val="000000"/>
+        </w:rPr>
+        <w:t>Definition</w:t>
+      </w:r>
+    </w:p>
+    <w:p>
+      <w:pPr>
+        <w:numPr>
+          <w:ilvl w:val="2"/>
+          <w:numId w:val="6"/>
+        </w:numPr>
+        <w:textAlignment w:val="baseline"/>
+        <w:rPr>
+          <w:rFonts w:ascii="Times New Roman" w:eastAsia="Times New Roman" w:hAnsi="Times New Roman" w:cs="Times New Roman"/>
+          <w:color w:val="000000"/>
+        </w:rPr>
+      </w:pPr>
+      <w:r>
+        <w:rPr>
+          <w:rFonts w:ascii="Times New Roman" w:eastAsia="Times New Roman" w:hAnsi="Times New Roman" w:cs="Times New Roman"/>
+          <w:color w:val="000000"/>
+        </w:rPr>
+        <w:t xml:space="preserve">The system will employ the use of a database to maintain, verify, and update information that the user enters into the software. To maintain the backend use of our system, an ER (Entity Relationship) diagram was created to help. This ER diagram allows us to see and understand the relationships between our data. </w:t>
+      </w:r>
+    </w:p>
+    <w:p>
+      <w:pPr>
+        <w:ind w:left="2160"/>
+        <w:textAlignment w:val="baseline"/>
+        <w:rPr>
+          <w:rFonts w:ascii="Times New Roman" w:eastAsia="Times New Roman" w:hAnsi="Times New Roman" w:cs="Times New Roman"/>
+          <w:color w:val="000000"/>
+        </w:rPr>
+      </w:pPr>
+      <w:r>
+        <w:rPr>
+          <w:noProof/>
+          <w:color w:val="000000"/>
+        </w:rPr>
+        <w:lastRenderedPageBreak/>
+        <w:drawing>
+          <wp:inline distT="0" distB="0" distL="0" distR="0" wp14:anchorId="02496AD1" wp14:editId="55937AF6">
+            <wp:extent cx="3492500" cy="1364165"/>
+            <wp:effectExtent l="0" t="0" r="0" b="7620"/>
+            <wp:docPr id="2" name="Picture 2" descr="Diagram&#10;&#10;Description automatically generated"/>
+            <wp:cNvGraphicFramePr>
+              <a:graphicFrameLocks xmlns:a="http://schemas.openxmlformats.org/drawingml/2006/main" noChangeAspect="1"/>
+            </wp:cNvGraphicFramePr>
+            <a:graphic xmlns:a="http://schemas.openxmlformats.org/drawingml/2006/main">
+              <a:graphicData uri="http://schemas.openxmlformats.org/drawingml/2006/picture">
+                <pic:pic xmlns:pic="http://schemas.openxmlformats.org/drawingml/2006/picture">
+                  <pic:nvPicPr>
+                    <pic:cNvPr id="2" name="Picture 2" descr="Diagram&#10;&#10;Description automatically generated"/>
+                    <pic:cNvPicPr>
+                      <a:picLocks noChangeAspect="1" noChangeArrowheads="1"/>
+                    </pic:cNvPicPr>
+                  </pic:nvPicPr>
+                  <pic:blipFill>
+                    <a:blip r:embed="rId5" cstate="print">
+                      <a:extLst>
+                        <a:ext uri="{28A0092B-C50C-407E-A947-70E740481C1C}">
+                          <a14:useLocalDpi xmlns:a14="http://schemas.microsoft.com/office/drawing/2010/main" val="0"/>
+                        </a:ext>
+                      </a:extLst>
+                    </a:blip>
+                    <a:srcRect/>
+                    <a:stretch>
+                      <a:fillRect/>
+                    </a:stretch>
+                  </pic:blipFill>
+                  <pic:spPr bwMode="auto">
+                    <a:xfrm>
+                      <a:off x="0" y="0"/>
+                      <a:ext cx="3533991" cy="1380371"/>
+                    </a:xfrm>
+                    <a:prstGeom prst="rect">
+                      <a:avLst/>
+                    </a:prstGeom>
+                    <a:noFill/>
+                    <a:ln>
+                      <a:noFill/>
+                    </a:ln>
+                  </pic:spPr>
+                </pic:pic>
+              </a:graphicData>
+            </a:graphic>
+          </wp:inline>
+        </w:drawing>
+      </w:r>
+      <w:r>
+        <w:rPr>
+          <w:rFonts w:ascii="Calibri" w:hAnsi="Calibri" w:cs="Calibri"/>
+          <w:color w:val="000000"/>
+          <w:sz w:val="22"/>
+          <w:szCs w:val="22"/>
+          <w:shd w:val="clear" w:color="auto" w:fill="FFFFFF"/>
+        </w:rPr>
+        <w:br/>
+      </w:r>
+    </w:p>
+    <w:p>
+      <w:pPr>
+        <w:numPr>
+          <w:ilvl w:val="1"/>
           <w:numId w:val="5"/>
         </w:numPr>
         <w:textAlignment w:val="baseline"/>
@@ -428,23 +577,7 @@
           <w:rFonts w:ascii="Times New Roman" w:eastAsia="Times New Roman" w:hAnsi="Times New Roman" w:cs="Times New Roman"/>
           <w:color w:val="000000"/>
         </w:rPr>
-        <w:t xml:space="preserve">The user will also </w:t>
-      </w:r>
-      <w:proofErr w:type="gramStart"/>
-      <w:r>
-        <w:rPr>
-          <w:rFonts w:ascii="Times New Roman" w:eastAsia="Times New Roman" w:hAnsi="Times New Roman" w:cs="Times New Roman"/>
-          <w:color w:val="000000"/>
-        </w:rPr>
-        <w:t>have the ability to</w:t>
-      </w:r>
-      <w:proofErr w:type="gramEnd"/>
-      <w:r>
-        <w:rPr>
-          <w:rFonts w:ascii="Times New Roman" w:eastAsia="Times New Roman" w:hAnsi="Times New Roman" w:cs="Times New Roman"/>
-          <w:color w:val="000000"/>
-        </w:rPr>
-        <w:t xml:space="preserve"> add, edit, or delete courses. The system will be able to update accordingly to these actions.</w:t>
+        <w:t>The user will also have the ability to add, edit, or delete courses. The system will be able to update accordingly to these actions.</w:t>
       </w:r>
     </w:p>
     <w:p>
@@ -565,7 +698,6 @@
           <w:rFonts w:ascii="Times New Roman" w:eastAsia="Times New Roman" w:hAnsi="Times New Roman" w:cs="Times New Roman"/>
           <w:color w:val="000000"/>
         </w:rPr>
-        <w:lastRenderedPageBreak/>
         <w:t xml:space="preserve">Software will be cross-platform, being able to run on any </w:t>
       </w:r>
       <w:r>
@@ -668,7 +800,21 @@
           <w:rFonts w:ascii="Times New Roman" w:eastAsia="Times New Roman" w:hAnsi="Times New Roman" w:cs="Times New Roman"/>
           <w:color w:val="000000"/>
         </w:rPr>
-        <w:t>CustomTkInter</w:t>
+        <w:t>CustomTk</w:t>
+      </w:r>
+      <w:r>
+        <w:rPr>
+          <w:rFonts w:ascii="Times New Roman" w:eastAsia="Times New Roman" w:hAnsi="Times New Roman" w:cs="Times New Roman"/>
+          <w:color w:val="000000"/>
+        </w:rPr>
+        <w:t>i</w:t>
+      </w:r>
+      <w:r>
+        <w:rPr>
+          <w:rFonts w:ascii="Times New Roman" w:eastAsia="Times New Roman" w:hAnsi="Times New Roman" w:cs="Times New Roman"/>
+          <w:color w:val="000000"/>
+        </w:rPr>
+        <w:t>nter</w:t>
       </w:r>
       <w:proofErr w:type="spellEnd"/>
       <w:r>
@@ -688,10 +834,94 @@
     </w:p>
     <w:p>
       <w:pPr>
-        <w:rPr>
-          <w:rFonts w:ascii="Times New Roman" w:eastAsia="Times New Roman" w:hAnsi="Times New Roman" w:cs="Times New Roman"/>
-        </w:rPr>
-      </w:pPr>
+        <w:numPr>
+          <w:ilvl w:val="1"/>
+          <w:numId w:val="5"/>
+        </w:numPr>
+        <w:textAlignment w:val="baseline"/>
+        <w:rPr>
+          <w:rFonts w:ascii="Times New Roman" w:eastAsia="Times New Roman" w:hAnsi="Times New Roman" w:cs="Times New Roman"/>
+          <w:color w:val="000000"/>
+        </w:rPr>
+      </w:pPr>
+      <w:r>
+        <w:rPr>
+          <w:rFonts w:ascii="Times New Roman" w:eastAsia="Times New Roman" w:hAnsi="Times New Roman" w:cs="Times New Roman"/>
+          <w:color w:val="000000"/>
+        </w:rPr>
+        <w:t>Detail Design – UML Class</w:t>
+      </w:r>
+    </w:p>
+    <w:p>
+      <w:pPr>
+        <w:numPr>
+          <w:ilvl w:val="2"/>
+          <w:numId w:val="5"/>
+        </w:numPr>
+        <w:textAlignment w:val="baseline"/>
+        <w:rPr>
+          <w:rFonts w:ascii="Times New Roman" w:eastAsia="Times New Roman" w:hAnsi="Times New Roman" w:cs="Times New Roman"/>
+          <w:color w:val="000000"/>
+        </w:rPr>
+      </w:pPr>
+      <w:r>
+        <w:rPr>
+          <w:rFonts w:ascii="Times New Roman" w:eastAsia="Times New Roman" w:hAnsi="Times New Roman" w:cs="Times New Roman"/>
+          <w:color w:val="000000"/>
+        </w:rPr>
+        <w:t xml:space="preserve">Class diagram was chosen since the concept of a ‘Course’ in our system resembled a class the most. Since the ‘Course’ itself would have attributes like a class, it made sense to use the Class diagram for our detail design. </w:t>
+      </w:r>
+    </w:p>
+    <w:p>
+      <w:pPr>
+        <w:ind w:left="1440"/>
+        <w:textAlignment w:val="baseline"/>
+        <w:rPr>
+          <w:rFonts w:ascii="Times New Roman" w:eastAsia="Times New Roman" w:hAnsi="Times New Roman" w:cs="Times New Roman"/>
+          <w:color w:val="000000"/>
+        </w:rPr>
+      </w:pPr>
+      <w:r>
+        <w:rPr>
+          <w:rFonts w:ascii="Times New Roman" w:eastAsia="Times New Roman" w:hAnsi="Times New Roman" w:cs="Times New Roman"/>
+          <w:color w:val="000000"/>
+        </w:rPr>
+        <w:drawing>
+          <wp:inline distT="0" distB="0" distL="0" distR="0" wp14:anchorId="7A1B29C6" wp14:editId="7F1E9480">
+            <wp:extent cx="5232400" cy="1364002"/>
+            <wp:effectExtent l="0" t="0" r="6350" b="7620"/>
+            <wp:docPr id="1" name="Picture 1" descr="Diagram&#10;&#10;Description automatically generated"/>
+            <wp:cNvGraphicFramePr>
+              <a:graphicFrameLocks xmlns:a="http://schemas.openxmlformats.org/drawingml/2006/main" noChangeAspect="1"/>
+            </wp:cNvGraphicFramePr>
+            <a:graphic xmlns:a="http://schemas.openxmlformats.org/drawingml/2006/main">
+              <a:graphicData uri="http://schemas.openxmlformats.org/drawingml/2006/picture">
+                <pic:pic xmlns:pic="http://schemas.openxmlformats.org/drawingml/2006/picture">
+                  <pic:nvPicPr>
+                    <pic:cNvPr id="1" name="Picture 1" descr="Diagram&#10;&#10;Description automatically generated"/>
+                    <pic:cNvPicPr/>
+                  </pic:nvPicPr>
+                  <pic:blipFill>
+                    <a:blip r:embed="rId6"/>
+                    <a:stretch>
+                      <a:fillRect/>
+                    </a:stretch>
+                  </pic:blipFill>
+                  <pic:spPr>
+                    <a:xfrm>
+                      <a:off x="0" y="0"/>
+                      <a:ext cx="5246690" cy="1367727"/>
+                    </a:xfrm>
+                    <a:prstGeom prst="rect">
+                      <a:avLst/>
+                    </a:prstGeom>
+                  </pic:spPr>
+                </pic:pic>
+              </a:graphicData>
+            </a:graphic>
+          </wp:inline>
+        </w:drawing>
+      </w:r>
     </w:p>
     <w:p/>
     <w:sectPr>
@@ -1101,7 +1331,7 @@
         <w:sz w:val="20"/>
       </w:rPr>
     </w:lvl>
-    <w:lvl w:ilvl="3" w:tentative="1">
+    <w:lvl w:ilvl="3">
       <w:start w:val="1"/>
       <w:numFmt w:val="decimal"/>
       <w:lvlText w:val="%4."/>

</xml_diff>

<commit_message>
Revert "Updated requirement specification document"
This reverts commit 9eb162c87229b4089fb0e0635f5e45cf30774a65.
</commit_message>
<xml_diff>
--- a/requirementSpecificationDoc.docx
+++ b/requirementSpecificationDoc.docx
@@ -291,55 +291,21 @@
         </w:rPr>
         <w:t xml:space="preserve"> is created the users will be able to make any necessary changes to courses or courses information. This will include adding a course, removing a course, and editing a course. There will also be features to easily view the list classes to </w:t>
       </w:r>
-      <w:r>
-        <w:rPr>
-          <w:rFonts w:ascii="Times New Roman" w:eastAsia="Times New Roman" w:hAnsi="Times New Roman" w:cs="Times New Roman"/>
-          <w:color w:val="000000"/>
-        </w:rPr>
-        <w:t>view all the course information more easily</w:t>
-      </w:r>
+      <w:proofErr w:type="gramStart"/>
+      <w:r>
+        <w:rPr>
+          <w:rFonts w:ascii="Times New Roman" w:eastAsia="Times New Roman" w:hAnsi="Times New Roman" w:cs="Times New Roman"/>
+          <w:color w:val="000000"/>
+        </w:rPr>
+        <w:t>more easily view all the course information</w:t>
+      </w:r>
+      <w:proofErr w:type="gramEnd"/>
       <w:r>
         <w:rPr>
           <w:rFonts w:ascii="Times New Roman" w:eastAsia="Times New Roman" w:hAnsi="Times New Roman" w:cs="Times New Roman"/>
           <w:color w:val="000000"/>
         </w:rPr>
         <w:t>. </w:t>
-      </w:r>
-    </w:p>
-    <w:p>
-      <w:pPr>
-        <w:ind w:left="1440"/>
-        <w:textAlignment w:val="baseline"/>
-        <w:rPr>
-          <w:rFonts w:ascii="Times New Roman" w:eastAsia="Times New Roman" w:hAnsi="Times New Roman" w:cs="Times New Roman"/>
-          <w:color w:val="000000"/>
-        </w:rPr>
-      </w:pPr>
-    </w:p>
-    <w:p>
-      <w:pPr>
-        <w:numPr>
-          <w:ilvl w:val="1"/>
-          <w:numId w:val="3"/>
-        </w:numPr>
-        <w:textAlignment w:val="baseline"/>
-        <w:rPr>
-          <w:rFonts w:ascii="Times New Roman" w:eastAsia="Times New Roman" w:hAnsi="Times New Roman" w:cs="Times New Roman"/>
-          <w:color w:val="000000"/>
-        </w:rPr>
-      </w:pPr>
-      <w:r>
-        <w:rPr>
-          <w:rFonts w:ascii="Times New Roman" w:eastAsia="Times New Roman" w:hAnsi="Times New Roman" w:cs="Times New Roman"/>
-          <w:color w:val="000000"/>
-        </w:rPr>
-        <w:t xml:space="preserve">The Architecture Design pattern that was used is the Model View Controller due to its attribute of introducing the concept of a ‘controller’. </w:t>
-      </w:r>
-      <w:r>
-        <w:rPr>
-          <w:rFonts w:ascii="Times New Roman" w:hAnsi="Times New Roman" w:cs="Times New Roman"/>
-        </w:rPr>
-        <w:t>Since we will have to be using multiple flows of data, separating the user’s action of requesting the data and presenting the data will make the implementation easier. The controller will assist in this manner by making the system centralized.  Distinguishing the separation will allow it to be more efficient at processing the data before sending it to be viewed, as well as assuring a seamless experience.</w:t>
       </w:r>
     </w:p>
     <w:p>
@@ -380,7 +346,7 @@
       <w:pPr>
         <w:numPr>
           <w:ilvl w:val="1"/>
-          <w:numId w:val="6"/>
+          <w:numId w:val="5"/>
         </w:numPr>
         <w:textAlignment w:val="baseline"/>
         <w:rPr>
@@ -393,14 +359,14 @@
           <w:rFonts w:ascii="Times New Roman" w:eastAsia="Times New Roman" w:hAnsi="Times New Roman" w:cs="Times New Roman"/>
           <w:color w:val="000000"/>
         </w:rPr>
-        <w:t>Definition</w:t>
+        <w:t>Functional Requirements</w:t>
       </w:r>
     </w:p>
     <w:p>
       <w:pPr>
         <w:numPr>
           <w:ilvl w:val="2"/>
-          <w:numId w:val="6"/>
+          <w:numId w:val="5"/>
         </w:numPr>
         <w:textAlignment w:val="baseline"/>
         <w:rPr>
@@ -413,12 +379,24 @@
           <w:rFonts w:ascii="Times New Roman" w:eastAsia="Times New Roman" w:hAnsi="Times New Roman" w:cs="Times New Roman"/>
           <w:color w:val="000000"/>
         </w:rPr>
-        <w:t xml:space="preserve">The system will employ the use of a database to maintain, verify, and update information that the user enters into the software. To maintain the backend use of our system, an ER (Entity Relationship) diagram was created to help. This ER diagram allows us to see and understand the relationships between our data. </w:t>
-      </w:r>
-    </w:p>
-    <w:p>
-      <w:pPr>
-        <w:ind w:left="2160"/>
+        <w:t xml:space="preserve">The software will allow the user to input course specific parameters, such as course name, course code, section number, course credit, </w:t>
+      </w:r>
+      <w:proofErr w:type="gramStart"/>
+      <w:r>
+        <w:rPr>
+          <w:rFonts w:ascii="Times New Roman" w:eastAsia="Times New Roman" w:hAnsi="Times New Roman" w:cs="Times New Roman"/>
+          <w:color w:val="000000"/>
+        </w:rPr>
+        <w:t>etc..</w:t>
+      </w:r>
+      <w:proofErr w:type="gramEnd"/>
+    </w:p>
+    <w:p>
+      <w:pPr>
+        <w:numPr>
+          <w:ilvl w:val="2"/>
+          <w:numId w:val="5"/>
+        </w:numPr>
         <w:textAlignment w:val="baseline"/>
         <w:rPr>
           <w:rFonts w:ascii="Times New Roman" w:eastAsia="Times New Roman" w:hAnsi="Times New Roman" w:cs="Times New Roman"/>
@@ -427,68 +405,73 @@
       </w:pPr>
       <w:r>
         <w:rPr>
-          <w:noProof/>
-          <w:color w:val="000000"/>
-        </w:rPr>
-        <w:lastRenderedPageBreak/>
-        <w:drawing>
-          <wp:inline distT="0" distB="0" distL="0" distR="0" wp14:anchorId="02496AD1" wp14:editId="55937AF6">
-            <wp:extent cx="3492500" cy="1364165"/>
-            <wp:effectExtent l="0" t="0" r="0" b="7620"/>
-            <wp:docPr id="2" name="Picture 2" descr="Diagram&#10;&#10;Description automatically generated"/>
-            <wp:cNvGraphicFramePr>
-              <a:graphicFrameLocks xmlns:a="http://schemas.openxmlformats.org/drawingml/2006/main" noChangeAspect="1"/>
-            </wp:cNvGraphicFramePr>
-            <a:graphic xmlns:a="http://schemas.openxmlformats.org/drawingml/2006/main">
-              <a:graphicData uri="http://schemas.openxmlformats.org/drawingml/2006/picture">
-                <pic:pic xmlns:pic="http://schemas.openxmlformats.org/drawingml/2006/picture">
-                  <pic:nvPicPr>
-                    <pic:cNvPr id="2" name="Picture 2" descr="Diagram&#10;&#10;Description automatically generated"/>
-                    <pic:cNvPicPr>
-                      <a:picLocks noChangeAspect="1" noChangeArrowheads="1"/>
-                    </pic:cNvPicPr>
-                  </pic:nvPicPr>
-                  <pic:blipFill>
-                    <a:blip r:embed="rId5" cstate="print">
-                      <a:extLst>
-                        <a:ext uri="{28A0092B-C50C-407E-A947-70E740481C1C}">
-                          <a14:useLocalDpi xmlns:a14="http://schemas.microsoft.com/office/drawing/2010/main" val="0"/>
-                        </a:ext>
-                      </a:extLst>
-                    </a:blip>
-                    <a:srcRect/>
-                    <a:stretch>
-                      <a:fillRect/>
-                    </a:stretch>
-                  </pic:blipFill>
-                  <pic:spPr bwMode="auto">
-                    <a:xfrm>
-                      <a:off x="0" y="0"/>
-                      <a:ext cx="3533991" cy="1380371"/>
-                    </a:xfrm>
-                    <a:prstGeom prst="rect">
-                      <a:avLst/>
-                    </a:prstGeom>
-                    <a:noFill/>
-                    <a:ln>
-                      <a:noFill/>
-                    </a:ln>
-                  </pic:spPr>
-                </pic:pic>
-              </a:graphicData>
-            </a:graphic>
-          </wp:inline>
-        </w:drawing>
-      </w:r>
-      <w:r>
-        <w:rPr>
-          <w:rFonts w:ascii="Calibri" w:hAnsi="Calibri" w:cs="Calibri"/>
-          <w:color w:val="000000"/>
-          <w:sz w:val="22"/>
-          <w:szCs w:val="22"/>
-          <w:shd w:val="clear" w:color="auto" w:fill="FFFFFF"/>
-        </w:rPr>
-        <w:br/>
+          <w:rFonts w:ascii="Times New Roman" w:eastAsia="Times New Roman" w:hAnsi="Times New Roman" w:cs="Times New Roman"/>
+          <w:color w:val="000000"/>
+        </w:rPr>
+        <w:t>Once the software is given the appropriate information, the system will resolve any time conflicts, classroom conflicts, as well as suggest to the user the appropriate solution. </w:t>
+      </w:r>
+    </w:p>
+    <w:p>
+      <w:pPr>
+        <w:numPr>
+          <w:ilvl w:val="2"/>
+          <w:numId w:val="5"/>
+        </w:numPr>
+        <w:textAlignment w:val="baseline"/>
+        <w:rPr>
+          <w:rFonts w:ascii="Times New Roman" w:eastAsia="Times New Roman" w:hAnsi="Times New Roman" w:cs="Times New Roman"/>
+          <w:color w:val="000000"/>
+        </w:rPr>
+      </w:pPr>
+      <w:r>
+        <w:rPr>
+          <w:rFonts w:ascii="Times New Roman" w:eastAsia="Times New Roman" w:hAnsi="Times New Roman" w:cs="Times New Roman"/>
+          <w:color w:val="000000"/>
+        </w:rPr>
+        <w:t xml:space="preserve">The user will also </w:t>
+      </w:r>
+      <w:proofErr w:type="gramStart"/>
+      <w:r>
+        <w:rPr>
+          <w:rFonts w:ascii="Times New Roman" w:eastAsia="Times New Roman" w:hAnsi="Times New Roman" w:cs="Times New Roman"/>
+          <w:color w:val="000000"/>
+        </w:rPr>
+        <w:t>have the ability to</w:t>
+      </w:r>
+      <w:proofErr w:type="gramEnd"/>
+      <w:r>
+        <w:rPr>
+          <w:rFonts w:ascii="Times New Roman" w:eastAsia="Times New Roman" w:hAnsi="Times New Roman" w:cs="Times New Roman"/>
+          <w:color w:val="000000"/>
+        </w:rPr>
+        <w:t xml:space="preserve"> add, edit, or delete courses. The system will be able to update accordingly to these actions.</w:t>
+      </w:r>
+    </w:p>
+    <w:p>
+      <w:pPr>
+        <w:numPr>
+          <w:ilvl w:val="2"/>
+          <w:numId w:val="5"/>
+        </w:numPr>
+        <w:textAlignment w:val="baseline"/>
+        <w:rPr>
+          <w:rFonts w:ascii="Times New Roman" w:eastAsia="Times New Roman" w:hAnsi="Times New Roman" w:cs="Times New Roman"/>
+          <w:color w:val="000000"/>
+        </w:rPr>
+      </w:pPr>
+      <w:r>
+        <w:rPr>
+          <w:rFonts w:ascii="Times New Roman" w:eastAsia="Times New Roman" w:hAnsi="Times New Roman" w:cs="Times New Roman"/>
+          <w:color w:val="000000"/>
+        </w:rPr>
+        <w:t xml:space="preserve">The software will also be able to generate reports of the courses, as well as provide a list of said </w:t>
+      </w:r>
+      <w:r>
+        <w:rPr>
+          <w:rFonts w:ascii="Times New Roman" w:eastAsia="Times New Roman" w:hAnsi="Times New Roman" w:cs="Times New Roman"/>
+          <w:color w:val="000000"/>
+        </w:rPr>
+        <w:t>courses.</w:t>
       </w:r>
     </w:p>
     <w:p>
@@ -508,7 +491,7 @@
           <w:rFonts w:ascii="Times New Roman" w:eastAsia="Times New Roman" w:hAnsi="Times New Roman" w:cs="Times New Roman"/>
           <w:color w:val="000000"/>
         </w:rPr>
-        <w:t>Functional Requirements</w:t>
+        <w:t>Non-functional Requirements</w:t>
       </w:r>
     </w:p>
     <w:p>
@@ -528,17 +511,15 @@
           <w:rFonts w:ascii="Times New Roman" w:eastAsia="Times New Roman" w:hAnsi="Times New Roman" w:cs="Times New Roman"/>
           <w:color w:val="000000"/>
         </w:rPr>
-        <w:t xml:space="preserve">The software will allow the user to input course specific parameters, such as course name, course code, section number, course credit, </w:t>
-      </w:r>
-      <w:proofErr w:type="gramStart"/>
-      <w:r>
-        <w:rPr>
-          <w:rFonts w:ascii="Times New Roman" w:eastAsia="Times New Roman" w:hAnsi="Times New Roman" w:cs="Times New Roman"/>
-          <w:color w:val="000000"/>
-        </w:rPr>
-        <w:t>etc..</w:t>
-      </w:r>
-      <w:proofErr w:type="gramEnd"/>
+        <w:t xml:space="preserve">The software’s user interface will be simple and intuitive to allow any inexperienced user a full </w:t>
+      </w:r>
+      <w:r>
+        <w:rPr>
+          <w:rFonts w:ascii="Times New Roman" w:eastAsia="Times New Roman" w:hAnsi="Times New Roman" w:cs="Times New Roman"/>
+          <w:color w:val="000000"/>
+        </w:rPr>
+        <w:t>experience.</w:t>
+      </w:r>
     </w:p>
     <w:p>
       <w:pPr>
@@ -557,7 +538,14 @@
           <w:rFonts w:ascii="Times New Roman" w:eastAsia="Times New Roman" w:hAnsi="Times New Roman" w:cs="Times New Roman"/>
           <w:color w:val="000000"/>
         </w:rPr>
-        <w:t>Once the software is given the appropriate information, the system will resolve any time conflicts, classroom conflicts, as well as suggest to the user the appropriate solution. </w:t>
+        <w:t xml:space="preserve">The system will run efficient and fast, as to not distract them from using the </w:t>
+      </w:r>
+      <w:r>
+        <w:rPr>
+          <w:rFonts w:ascii="Times New Roman" w:eastAsia="Times New Roman" w:hAnsi="Times New Roman" w:cs="Times New Roman"/>
+          <w:color w:val="000000"/>
+        </w:rPr>
+        <w:t>software.</w:t>
       </w:r>
     </w:p>
     <w:p>
@@ -577,7 +565,15 @@
           <w:rFonts w:ascii="Times New Roman" w:eastAsia="Times New Roman" w:hAnsi="Times New Roman" w:cs="Times New Roman"/>
           <w:color w:val="000000"/>
         </w:rPr>
-        <w:t>The user will also have the ability to add, edit, or delete courses. The system will be able to update accordingly to these actions.</w:t>
+        <w:lastRenderedPageBreak/>
+        <w:t xml:space="preserve">Software will be cross-platform, being able to run on any </w:t>
+      </w:r>
+      <w:r>
+        <w:rPr>
+          <w:rFonts w:ascii="Times New Roman" w:eastAsia="Times New Roman" w:hAnsi="Times New Roman" w:cs="Times New Roman"/>
+          <w:color w:val="000000"/>
+        </w:rPr>
+        <w:t>desktop.</w:t>
       </w:r>
     </w:p>
     <w:p>
@@ -597,14 +593,7 @@
           <w:rFonts w:ascii="Times New Roman" w:eastAsia="Times New Roman" w:hAnsi="Times New Roman" w:cs="Times New Roman"/>
           <w:color w:val="000000"/>
         </w:rPr>
-        <w:t xml:space="preserve">The software will also be able to generate reports of the courses, as well as provide a list of said </w:t>
-      </w:r>
-      <w:r>
-        <w:rPr>
-          <w:rFonts w:ascii="Times New Roman" w:eastAsia="Times New Roman" w:hAnsi="Times New Roman" w:cs="Times New Roman"/>
-          <w:color w:val="000000"/>
-        </w:rPr>
-        <w:t>courses.</w:t>
+        <w:t>The software will save the courses to a database, as to provide permanence for the user. </w:t>
       </w:r>
     </w:p>
     <w:p>
@@ -624,7 +613,7 @@
           <w:rFonts w:ascii="Times New Roman" w:eastAsia="Times New Roman" w:hAnsi="Times New Roman" w:cs="Times New Roman"/>
           <w:color w:val="000000"/>
         </w:rPr>
-        <w:t>Non-functional Requirements</w:t>
+        <w:t>Constraints</w:t>
       </w:r>
     </w:p>
     <w:p>
@@ -644,14 +633,14 @@
           <w:rFonts w:ascii="Times New Roman" w:eastAsia="Times New Roman" w:hAnsi="Times New Roman" w:cs="Times New Roman"/>
           <w:color w:val="000000"/>
         </w:rPr>
-        <w:t xml:space="preserve">The software’s user interface will be simple and intuitive to allow any inexperienced user a full </w:t>
-      </w:r>
-      <w:r>
-        <w:rPr>
-          <w:rFonts w:ascii="Times New Roman" w:eastAsia="Times New Roman" w:hAnsi="Times New Roman" w:cs="Times New Roman"/>
-          <w:color w:val="000000"/>
-        </w:rPr>
-        <w:t>experience.</w:t>
+        <w:t xml:space="preserve">The software will be programmed using the Python language, which allows the use of simple, lightweight, yet intuitive </w:t>
+      </w:r>
+      <w:r>
+        <w:rPr>
+          <w:rFonts w:ascii="Times New Roman" w:eastAsia="Times New Roman" w:hAnsi="Times New Roman" w:cs="Times New Roman"/>
+          <w:color w:val="000000"/>
+        </w:rPr>
+        <w:t>libraries.</w:t>
       </w:r>
     </w:p>
     <w:p>
@@ -671,127 +660,6 @@
           <w:rFonts w:ascii="Times New Roman" w:eastAsia="Times New Roman" w:hAnsi="Times New Roman" w:cs="Times New Roman"/>
           <w:color w:val="000000"/>
         </w:rPr>
-        <w:t xml:space="preserve">The system will run efficient and fast, as to not distract them from using the </w:t>
-      </w:r>
-      <w:r>
-        <w:rPr>
-          <w:rFonts w:ascii="Times New Roman" w:eastAsia="Times New Roman" w:hAnsi="Times New Roman" w:cs="Times New Roman"/>
-          <w:color w:val="000000"/>
-        </w:rPr>
-        <w:t>software.</w:t>
-      </w:r>
-    </w:p>
-    <w:p>
-      <w:pPr>
-        <w:numPr>
-          <w:ilvl w:val="2"/>
-          <w:numId w:val="5"/>
-        </w:numPr>
-        <w:textAlignment w:val="baseline"/>
-        <w:rPr>
-          <w:rFonts w:ascii="Times New Roman" w:eastAsia="Times New Roman" w:hAnsi="Times New Roman" w:cs="Times New Roman"/>
-          <w:color w:val="000000"/>
-        </w:rPr>
-      </w:pPr>
-      <w:r>
-        <w:rPr>
-          <w:rFonts w:ascii="Times New Roman" w:eastAsia="Times New Roman" w:hAnsi="Times New Roman" w:cs="Times New Roman"/>
-          <w:color w:val="000000"/>
-        </w:rPr>
-        <w:t xml:space="preserve">Software will be cross-platform, being able to run on any </w:t>
-      </w:r>
-      <w:r>
-        <w:rPr>
-          <w:rFonts w:ascii="Times New Roman" w:eastAsia="Times New Roman" w:hAnsi="Times New Roman" w:cs="Times New Roman"/>
-          <w:color w:val="000000"/>
-        </w:rPr>
-        <w:t>desktop.</w:t>
-      </w:r>
-    </w:p>
-    <w:p>
-      <w:pPr>
-        <w:numPr>
-          <w:ilvl w:val="2"/>
-          <w:numId w:val="5"/>
-        </w:numPr>
-        <w:textAlignment w:val="baseline"/>
-        <w:rPr>
-          <w:rFonts w:ascii="Times New Roman" w:eastAsia="Times New Roman" w:hAnsi="Times New Roman" w:cs="Times New Roman"/>
-          <w:color w:val="000000"/>
-        </w:rPr>
-      </w:pPr>
-      <w:r>
-        <w:rPr>
-          <w:rFonts w:ascii="Times New Roman" w:eastAsia="Times New Roman" w:hAnsi="Times New Roman" w:cs="Times New Roman"/>
-          <w:color w:val="000000"/>
-        </w:rPr>
-        <w:t>The software will save the courses to a database, as to provide permanence for the user. </w:t>
-      </w:r>
-    </w:p>
-    <w:p>
-      <w:pPr>
-        <w:numPr>
-          <w:ilvl w:val="1"/>
-          <w:numId w:val="5"/>
-        </w:numPr>
-        <w:textAlignment w:val="baseline"/>
-        <w:rPr>
-          <w:rFonts w:ascii="Times New Roman" w:eastAsia="Times New Roman" w:hAnsi="Times New Roman" w:cs="Times New Roman"/>
-          <w:color w:val="000000"/>
-        </w:rPr>
-      </w:pPr>
-      <w:r>
-        <w:rPr>
-          <w:rFonts w:ascii="Times New Roman" w:eastAsia="Times New Roman" w:hAnsi="Times New Roman" w:cs="Times New Roman"/>
-          <w:color w:val="000000"/>
-        </w:rPr>
-        <w:t>Constraints</w:t>
-      </w:r>
-    </w:p>
-    <w:p>
-      <w:pPr>
-        <w:numPr>
-          <w:ilvl w:val="2"/>
-          <w:numId w:val="5"/>
-        </w:numPr>
-        <w:textAlignment w:val="baseline"/>
-        <w:rPr>
-          <w:rFonts w:ascii="Times New Roman" w:eastAsia="Times New Roman" w:hAnsi="Times New Roman" w:cs="Times New Roman"/>
-          <w:color w:val="000000"/>
-        </w:rPr>
-      </w:pPr>
-      <w:r>
-        <w:rPr>
-          <w:rFonts w:ascii="Times New Roman" w:eastAsia="Times New Roman" w:hAnsi="Times New Roman" w:cs="Times New Roman"/>
-          <w:color w:val="000000"/>
-        </w:rPr>
-        <w:t xml:space="preserve">The software will be programmed using the Python language, which allows the use of simple, lightweight, yet intuitive </w:t>
-      </w:r>
-      <w:r>
-        <w:rPr>
-          <w:rFonts w:ascii="Times New Roman" w:eastAsia="Times New Roman" w:hAnsi="Times New Roman" w:cs="Times New Roman"/>
-          <w:color w:val="000000"/>
-        </w:rPr>
-        <w:t>libraries.</w:t>
-      </w:r>
-    </w:p>
-    <w:p>
-      <w:pPr>
-        <w:numPr>
-          <w:ilvl w:val="2"/>
-          <w:numId w:val="5"/>
-        </w:numPr>
-        <w:textAlignment w:val="baseline"/>
-        <w:rPr>
-          <w:rFonts w:ascii="Times New Roman" w:eastAsia="Times New Roman" w:hAnsi="Times New Roman" w:cs="Times New Roman"/>
-          <w:color w:val="000000"/>
-        </w:rPr>
-      </w:pPr>
-      <w:r>
-        <w:rPr>
-          <w:rFonts w:ascii="Times New Roman" w:eastAsia="Times New Roman" w:hAnsi="Times New Roman" w:cs="Times New Roman"/>
-          <w:color w:val="000000"/>
-        </w:rPr>
         <w:t xml:space="preserve">For the user interface, the software will utilize the </w:t>
       </w:r>
       <w:proofErr w:type="spellStart"/>
@@ -800,21 +668,7 @@
           <w:rFonts w:ascii="Times New Roman" w:eastAsia="Times New Roman" w:hAnsi="Times New Roman" w:cs="Times New Roman"/>
           <w:color w:val="000000"/>
         </w:rPr>
-        <w:t>CustomTk</w:t>
-      </w:r>
-      <w:r>
-        <w:rPr>
-          <w:rFonts w:ascii="Times New Roman" w:eastAsia="Times New Roman" w:hAnsi="Times New Roman" w:cs="Times New Roman"/>
-          <w:color w:val="000000"/>
-        </w:rPr>
-        <w:t>i</w:t>
-      </w:r>
-      <w:r>
-        <w:rPr>
-          <w:rFonts w:ascii="Times New Roman" w:eastAsia="Times New Roman" w:hAnsi="Times New Roman" w:cs="Times New Roman"/>
-          <w:color w:val="000000"/>
-        </w:rPr>
-        <w:t>nter</w:t>
+        <w:t>CustomTkInter</w:t>
       </w:r>
       <w:proofErr w:type="spellEnd"/>
       <w:r>
@@ -834,94 +688,10 @@
     </w:p>
     <w:p>
       <w:pPr>
-        <w:numPr>
-          <w:ilvl w:val="1"/>
-          <w:numId w:val="5"/>
-        </w:numPr>
-        <w:textAlignment w:val="baseline"/>
-        <w:rPr>
-          <w:rFonts w:ascii="Times New Roman" w:eastAsia="Times New Roman" w:hAnsi="Times New Roman" w:cs="Times New Roman"/>
-          <w:color w:val="000000"/>
-        </w:rPr>
-      </w:pPr>
-      <w:r>
-        <w:rPr>
-          <w:rFonts w:ascii="Times New Roman" w:eastAsia="Times New Roman" w:hAnsi="Times New Roman" w:cs="Times New Roman"/>
-          <w:color w:val="000000"/>
-        </w:rPr>
-        <w:t>Detail Design – UML Class</w:t>
-      </w:r>
-    </w:p>
-    <w:p>
-      <w:pPr>
-        <w:numPr>
-          <w:ilvl w:val="2"/>
-          <w:numId w:val="5"/>
-        </w:numPr>
-        <w:textAlignment w:val="baseline"/>
-        <w:rPr>
-          <w:rFonts w:ascii="Times New Roman" w:eastAsia="Times New Roman" w:hAnsi="Times New Roman" w:cs="Times New Roman"/>
-          <w:color w:val="000000"/>
-        </w:rPr>
-      </w:pPr>
-      <w:r>
-        <w:rPr>
-          <w:rFonts w:ascii="Times New Roman" w:eastAsia="Times New Roman" w:hAnsi="Times New Roman" w:cs="Times New Roman"/>
-          <w:color w:val="000000"/>
-        </w:rPr>
-        <w:t xml:space="preserve">Class diagram was chosen since the concept of a ‘Course’ in our system resembled a class the most. Since the ‘Course’ itself would have attributes like a class, it made sense to use the Class diagram for our detail design. </w:t>
-      </w:r>
-    </w:p>
-    <w:p>
-      <w:pPr>
-        <w:ind w:left="1440"/>
-        <w:textAlignment w:val="baseline"/>
-        <w:rPr>
-          <w:rFonts w:ascii="Times New Roman" w:eastAsia="Times New Roman" w:hAnsi="Times New Roman" w:cs="Times New Roman"/>
-          <w:color w:val="000000"/>
-        </w:rPr>
-      </w:pPr>
-      <w:r>
-        <w:rPr>
-          <w:rFonts w:ascii="Times New Roman" w:eastAsia="Times New Roman" w:hAnsi="Times New Roman" w:cs="Times New Roman"/>
-          <w:color w:val="000000"/>
-        </w:rPr>
-        <w:drawing>
-          <wp:inline distT="0" distB="0" distL="0" distR="0" wp14:anchorId="7A1B29C6" wp14:editId="7F1E9480">
-            <wp:extent cx="5232400" cy="1364002"/>
-            <wp:effectExtent l="0" t="0" r="6350" b="7620"/>
-            <wp:docPr id="1" name="Picture 1" descr="Diagram&#10;&#10;Description automatically generated"/>
-            <wp:cNvGraphicFramePr>
-              <a:graphicFrameLocks xmlns:a="http://schemas.openxmlformats.org/drawingml/2006/main" noChangeAspect="1"/>
-            </wp:cNvGraphicFramePr>
-            <a:graphic xmlns:a="http://schemas.openxmlformats.org/drawingml/2006/main">
-              <a:graphicData uri="http://schemas.openxmlformats.org/drawingml/2006/picture">
-                <pic:pic xmlns:pic="http://schemas.openxmlformats.org/drawingml/2006/picture">
-                  <pic:nvPicPr>
-                    <pic:cNvPr id="1" name="Picture 1" descr="Diagram&#10;&#10;Description automatically generated"/>
-                    <pic:cNvPicPr/>
-                  </pic:nvPicPr>
-                  <pic:blipFill>
-                    <a:blip r:embed="rId6"/>
-                    <a:stretch>
-                      <a:fillRect/>
-                    </a:stretch>
-                  </pic:blipFill>
-                  <pic:spPr>
-                    <a:xfrm>
-                      <a:off x="0" y="0"/>
-                      <a:ext cx="5246690" cy="1367727"/>
-                    </a:xfrm>
-                    <a:prstGeom prst="rect">
-                      <a:avLst/>
-                    </a:prstGeom>
-                  </pic:spPr>
-                </pic:pic>
-              </a:graphicData>
-            </a:graphic>
-          </wp:inline>
-        </w:drawing>
-      </w:r>
+        <w:rPr>
+          <w:rFonts w:ascii="Times New Roman" w:eastAsia="Times New Roman" w:hAnsi="Times New Roman" w:cs="Times New Roman"/>
+        </w:rPr>
+      </w:pPr>
     </w:p>
     <w:p/>
     <w:sectPr>
@@ -1331,7 +1101,7 @@
         <w:sz w:val="20"/>
       </w:rPr>
     </w:lvl>
-    <w:lvl w:ilvl="3">
+    <w:lvl w:ilvl="3" w:tentative="1">
       <w:start w:val="1"/>
       <w:numFmt w:val="decimal"/>
       <w:lvlText w:val="%4."/>

</xml_diff>

<commit_message>
Updated Requirement Doc with categorization and prioritization
</commit_message>
<xml_diff>
--- a/requirementSpecificationDoc.docx
+++ b/requirementSpecificationDoc.docx
@@ -502,6 +502,10 @@
           <w:ilvl w:val="2"/>
           <w:numId w:val="11"/>
         </w:numPr>
+        <w:tabs>
+          <w:tab w:val="clear" w:pos="2160"/>
+          <w:tab w:val="num" w:pos="1440"/>
+        </w:tabs>
         <w:textAlignment w:val="baseline"/>
         <w:rPr>
           <w:rFonts w:ascii="Times New Roman" w:eastAsia="Times New Roman" w:hAnsi="Times New Roman" w:cs="Times New Roman"/>
@@ -522,6 +526,10 @@
           <w:ilvl w:val="1"/>
           <w:numId w:val="11"/>
         </w:numPr>
+        <w:tabs>
+          <w:tab w:val="clear" w:pos="1440"/>
+          <w:tab w:val="num" w:pos="720"/>
+        </w:tabs>
         <w:textAlignment w:val="baseline"/>
         <w:rPr>
           <w:rFonts w:ascii="Times New Roman" w:eastAsia="Times New Roman" w:hAnsi="Times New Roman" w:cs="Times New Roman"/>
@@ -542,6 +550,10 @@
           <w:ilvl w:val="2"/>
           <w:numId w:val="11"/>
         </w:numPr>
+        <w:tabs>
+          <w:tab w:val="clear" w:pos="2160"/>
+          <w:tab w:val="num" w:pos="1440"/>
+        </w:tabs>
         <w:textAlignment w:val="baseline"/>
         <w:rPr>
           <w:rFonts w:ascii="Times New Roman" w:eastAsia="Times New Roman" w:hAnsi="Times New Roman" w:cs="Times New Roman"/>
@@ -562,6 +574,10 @@
           <w:ilvl w:val="2"/>
           <w:numId w:val="11"/>
         </w:numPr>
+        <w:tabs>
+          <w:tab w:val="clear" w:pos="2160"/>
+          <w:tab w:val="num" w:pos="1440"/>
+        </w:tabs>
         <w:textAlignment w:val="baseline"/>
         <w:rPr>
           <w:rFonts w:ascii="Times New Roman" w:eastAsia="Times New Roman" w:hAnsi="Times New Roman" w:cs="Times New Roman"/>
@@ -582,6 +598,10 @@
           <w:ilvl w:val="2"/>
           <w:numId w:val="11"/>
         </w:numPr>
+        <w:tabs>
+          <w:tab w:val="clear" w:pos="2160"/>
+          <w:tab w:val="num" w:pos="1440"/>
+        </w:tabs>
         <w:textAlignment w:val="baseline"/>
         <w:rPr>
           <w:rFonts w:ascii="Times New Roman" w:eastAsia="Times New Roman" w:hAnsi="Times New Roman" w:cs="Times New Roman"/>
@@ -602,6 +622,10 @@
           <w:ilvl w:val="2"/>
           <w:numId w:val="11"/>
         </w:numPr>
+        <w:tabs>
+          <w:tab w:val="clear" w:pos="2160"/>
+          <w:tab w:val="num" w:pos="1440"/>
+        </w:tabs>
         <w:textAlignment w:val="baseline"/>
         <w:rPr>
           <w:rFonts w:ascii="Times New Roman" w:eastAsia="Times New Roman" w:hAnsi="Times New Roman" w:cs="Times New Roman"/>
@@ -622,6 +646,10 @@
           <w:ilvl w:val="1"/>
           <w:numId w:val="11"/>
         </w:numPr>
+        <w:tabs>
+          <w:tab w:val="clear" w:pos="1440"/>
+          <w:tab w:val="num" w:pos="720"/>
+        </w:tabs>
         <w:textAlignment w:val="baseline"/>
         <w:rPr>
           <w:rFonts w:ascii="Times New Roman" w:eastAsia="Times New Roman" w:hAnsi="Times New Roman" w:cs="Times New Roman"/>
@@ -642,6 +670,10 @@
           <w:ilvl w:val="2"/>
           <w:numId w:val="11"/>
         </w:numPr>
+        <w:tabs>
+          <w:tab w:val="clear" w:pos="2160"/>
+          <w:tab w:val="num" w:pos="1440"/>
+        </w:tabs>
         <w:textAlignment w:val="baseline"/>
         <w:rPr>
           <w:rFonts w:ascii="Times New Roman" w:eastAsia="Times New Roman" w:hAnsi="Times New Roman" w:cs="Times New Roman"/>
@@ -662,6 +694,10 @@
           <w:ilvl w:val="2"/>
           <w:numId w:val="11"/>
         </w:numPr>
+        <w:tabs>
+          <w:tab w:val="clear" w:pos="2160"/>
+          <w:tab w:val="num" w:pos="1440"/>
+        </w:tabs>
         <w:textAlignment w:val="baseline"/>
         <w:rPr>
           <w:rFonts w:ascii="Times New Roman" w:eastAsia="Times New Roman" w:hAnsi="Times New Roman" w:cs="Times New Roman"/>
@@ -698,6 +734,10 @@
           <w:ilvl w:val="1"/>
           <w:numId w:val="11"/>
         </w:numPr>
+        <w:tabs>
+          <w:tab w:val="clear" w:pos="1440"/>
+          <w:tab w:val="num" w:pos="720"/>
+        </w:tabs>
         <w:textAlignment w:val="baseline"/>
         <w:rPr>
           <w:rFonts w:ascii="Times New Roman" w:eastAsia="Times New Roman" w:hAnsi="Times New Roman" w:cs="Times New Roman"/>
@@ -718,6 +758,10 @@
           <w:ilvl w:val="2"/>
           <w:numId w:val="11"/>
         </w:numPr>
+        <w:tabs>
+          <w:tab w:val="clear" w:pos="2160"/>
+          <w:tab w:val="num" w:pos="1440"/>
+        </w:tabs>
         <w:textAlignment w:val="baseline"/>
         <w:rPr>
           <w:rFonts w:ascii="Times New Roman" w:eastAsia="Times New Roman" w:hAnsi="Times New Roman" w:cs="Times New Roman"/>
@@ -798,6 +842,669 @@
       </w:r>
     </w:p>
     <w:p/>
+    <w:p>
+      <w:pPr>
+        <w:pStyle w:val="paragraph"/>
+        <w:spacing w:before="0" w:beforeAutospacing="0" w:after="0" w:afterAutospacing="0"/>
+        <w:textAlignment w:val="baseline"/>
+        <w:rPr>
+          <w:rStyle w:val="normaltextrun"/>
+          <w:b/>
+          <w:bCs/>
+          <w:u w:val="single"/>
+        </w:rPr>
+      </w:pPr>
+    </w:p>
+    <w:p>
+      <w:pPr>
+        <w:pStyle w:val="paragraph"/>
+        <w:spacing w:before="0" w:beforeAutospacing="0" w:after="0" w:afterAutospacing="0"/>
+        <w:textAlignment w:val="baseline"/>
+        <w:rPr>
+          <w:rStyle w:val="normaltextrun"/>
+          <w:b/>
+          <w:bCs/>
+          <w:u w:val="single"/>
+        </w:rPr>
+      </w:pPr>
+    </w:p>
+    <w:p>
+      <w:pPr>
+        <w:pStyle w:val="paragraph"/>
+        <w:spacing w:before="0" w:beforeAutospacing="0" w:after="0" w:afterAutospacing="0"/>
+        <w:textAlignment w:val="baseline"/>
+        <w:rPr>
+          <w:rStyle w:val="normaltextrun"/>
+          <w:b/>
+          <w:bCs/>
+          <w:u w:val="single"/>
+        </w:rPr>
+      </w:pPr>
+    </w:p>
+    <w:p>
+      <w:pPr>
+        <w:pStyle w:val="paragraph"/>
+        <w:spacing w:before="0" w:beforeAutospacing="0" w:after="0" w:afterAutospacing="0"/>
+        <w:textAlignment w:val="baseline"/>
+        <w:rPr>
+          <w:rStyle w:val="normaltextrun"/>
+          <w:b/>
+          <w:bCs/>
+          <w:u w:val="single"/>
+        </w:rPr>
+      </w:pPr>
+      <w:r>
+        <w:rPr>
+          <w:rStyle w:val="normaltextrun"/>
+          <w:b/>
+          <w:bCs/>
+          <w:u w:val="single"/>
+        </w:rPr>
+        <w:lastRenderedPageBreak/>
+        <w:t>Categorization:</w:t>
+      </w:r>
+    </w:p>
+    <w:p>
+      <w:pPr>
+        <w:pStyle w:val="paragraph"/>
+        <w:spacing w:before="0" w:beforeAutospacing="0" w:after="0" w:afterAutospacing="0"/>
+        <w:ind w:left="720"/>
+        <w:textAlignment w:val="baseline"/>
+        <w:rPr>
+          <w:rFonts w:ascii="Segoe UI" w:hAnsi="Segoe UI" w:cs="Segoe UI"/>
+          <w:sz w:val="18"/>
+          <w:szCs w:val="18"/>
+        </w:rPr>
+      </w:pPr>
+      <w:r>
+        <w:rPr>
+          <w:rStyle w:val="normaltextrun"/>
+          <w:b/>
+          <w:bCs/>
+          <w:u w:val="single"/>
+        </w:rPr>
+        <w:t>GUI:</w:t>
+      </w:r>
+      <w:r>
+        <w:rPr>
+          <w:rStyle w:val="eop"/>
+        </w:rPr>
+        <w:t> </w:t>
+      </w:r>
+    </w:p>
+    <w:p>
+      <w:pPr>
+        <w:pStyle w:val="paragraph"/>
+        <w:numPr>
+          <w:ilvl w:val="0"/>
+          <w:numId w:val="12"/>
+        </w:numPr>
+        <w:tabs>
+          <w:tab w:val="clear" w:pos="-720"/>
+          <w:tab w:val="num" w:pos="0"/>
+        </w:tabs>
+        <w:spacing w:before="0" w:beforeAutospacing="0" w:after="0" w:afterAutospacing="0"/>
+        <w:ind w:left="1800" w:firstLine="0"/>
+        <w:textAlignment w:val="baseline"/>
+      </w:pPr>
+      <w:r>
+        <w:rPr>
+          <w:rStyle w:val="normaltextrun"/>
+        </w:rPr>
+        <w:t>Create a page for users to input class parameters.</w:t>
+      </w:r>
+      <w:r>
+        <w:rPr>
+          <w:rStyle w:val="eop"/>
+        </w:rPr>
+        <w:t> </w:t>
+      </w:r>
+    </w:p>
+    <w:p>
+      <w:pPr>
+        <w:pStyle w:val="paragraph"/>
+        <w:numPr>
+          <w:ilvl w:val="0"/>
+          <w:numId w:val="12"/>
+        </w:numPr>
+        <w:tabs>
+          <w:tab w:val="clear" w:pos="-720"/>
+          <w:tab w:val="num" w:pos="0"/>
+          <w:tab w:val="num" w:pos="720"/>
+        </w:tabs>
+        <w:spacing w:before="0" w:beforeAutospacing="0" w:after="0" w:afterAutospacing="0"/>
+        <w:ind w:left="1800" w:firstLine="0"/>
+        <w:textAlignment w:val="baseline"/>
+      </w:pPr>
+      <w:r>
+        <w:rPr>
+          <w:rStyle w:val="normaltextrun"/>
+        </w:rPr>
+        <w:t>Create a place to enter course specific parameters, such as course name, course code, section number, course credits, etc.</w:t>
+      </w:r>
+      <w:r>
+        <w:rPr>
+          <w:rStyle w:val="eop"/>
+        </w:rPr>
+        <w:t> </w:t>
+      </w:r>
+    </w:p>
+    <w:p>
+      <w:pPr>
+        <w:pStyle w:val="paragraph"/>
+        <w:numPr>
+          <w:ilvl w:val="0"/>
+          <w:numId w:val="12"/>
+        </w:numPr>
+        <w:tabs>
+          <w:tab w:val="clear" w:pos="-720"/>
+          <w:tab w:val="num" w:pos="0"/>
+          <w:tab w:val="num" w:pos="720"/>
+        </w:tabs>
+        <w:spacing w:before="0" w:beforeAutospacing="0" w:after="0" w:afterAutospacing="0"/>
+        <w:ind w:left="1800" w:firstLine="0"/>
+        <w:textAlignment w:val="baseline"/>
+      </w:pPr>
+      <w:r>
+        <w:rPr>
+          <w:rStyle w:val="normaltextrun"/>
+        </w:rPr>
+        <w:t>Create a page where the software can generate class list.</w:t>
+      </w:r>
+      <w:r>
+        <w:rPr>
+          <w:rStyle w:val="eop"/>
+        </w:rPr>
+        <w:t> </w:t>
+      </w:r>
+    </w:p>
+    <w:p>
+      <w:pPr>
+        <w:pStyle w:val="paragraph"/>
+        <w:numPr>
+          <w:ilvl w:val="0"/>
+          <w:numId w:val="12"/>
+        </w:numPr>
+        <w:tabs>
+          <w:tab w:val="clear" w:pos="-720"/>
+          <w:tab w:val="num" w:pos="0"/>
+          <w:tab w:val="num" w:pos="720"/>
+        </w:tabs>
+        <w:spacing w:before="0" w:beforeAutospacing="0" w:after="0" w:afterAutospacing="0"/>
+        <w:ind w:left="1800" w:firstLine="0"/>
+        <w:textAlignment w:val="baseline"/>
+      </w:pPr>
+      <w:r>
+        <w:rPr>
+          <w:rStyle w:val="normaltextrun"/>
+        </w:rPr>
+        <w:t>Create a page for an easy-to-read calendar layout of all the selected classes.</w:t>
+      </w:r>
+      <w:r>
+        <w:rPr>
+          <w:rStyle w:val="eop"/>
+        </w:rPr>
+        <w:t> </w:t>
+      </w:r>
+    </w:p>
+    <w:p>
+      <w:pPr>
+        <w:pStyle w:val="paragraph"/>
+        <w:numPr>
+          <w:ilvl w:val="0"/>
+          <w:numId w:val="12"/>
+        </w:numPr>
+        <w:tabs>
+          <w:tab w:val="clear" w:pos="-720"/>
+          <w:tab w:val="num" w:pos="0"/>
+          <w:tab w:val="num" w:pos="720"/>
+        </w:tabs>
+        <w:spacing w:before="0" w:beforeAutospacing="0" w:after="0" w:afterAutospacing="0"/>
+        <w:ind w:left="1800" w:firstLine="0"/>
+        <w:textAlignment w:val="baseline"/>
+      </w:pPr>
+      <w:r>
+        <w:rPr>
+          <w:rStyle w:val="normaltextrun"/>
+        </w:rPr>
+        <w:t>Make GUI cross-</w:t>
+      </w:r>
+      <w:proofErr w:type="gramStart"/>
+      <w:r>
+        <w:rPr>
+          <w:rStyle w:val="normaltextrun"/>
+        </w:rPr>
+        <w:t>platform</w:t>
+      </w:r>
+      <w:proofErr w:type="gramEnd"/>
+      <w:r>
+        <w:rPr>
+          <w:rStyle w:val="eop"/>
+        </w:rPr>
+        <w:t> </w:t>
+      </w:r>
+    </w:p>
+    <w:p>
+      <w:pPr>
+        <w:pStyle w:val="paragraph"/>
+        <w:spacing w:before="0" w:beforeAutospacing="0" w:after="0" w:afterAutospacing="0"/>
+        <w:ind w:left="720"/>
+        <w:textAlignment w:val="baseline"/>
+        <w:rPr>
+          <w:rFonts w:ascii="Segoe UI" w:hAnsi="Segoe UI" w:cs="Segoe UI"/>
+          <w:sz w:val="18"/>
+          <w:szCs w:val="18"/>
+        </w:rPr>
+      </w:pPr>
+      <w:r>
+        <w:rPr>
+          <w:rStyle w:val="normaltextrun"/>
+          <w:b/>
+          <w:bCs/>
+          <w:u w:val="single"/>
+        </w:rPr>
+        <w:t>Database:</w:t>
+      </w:r>
+      <w:r>
+        <w:rPr>
+          <w:rStyle w:val="eop"/>
+        </w:rPr>
+        <w:t> </w:t>
+      </w:r>
+    </w:p>
+    <w:p>
+      <w:pPr>
+        <w:pStyle w:val="paragraph"/>
+        <w:numPr>
+          <w:ilvl w:val="0"/>
+          <w:numId w:val="13"/>
+        </w:numPr>
+        <w:tabs>
+          <w:tab w:val="clear" w:pos="720"/>
+          <w:tab w:val="num" w:pos="1440"/>
+        </w:tabs>
+        <w:spacing w:before="0" w:beforeAutospacing="0" w:after="0" w:afterAutospacing="0"/>
+        <w:ind w:left="1800" w:firstLine="0"/>
+        <w:textAlignment w:val="baseline"/>
+      </w:pPr>
+      <w:r>
+        <w:rPr>
+          <w:rStyle w:val="normaltextrun"/>
+        </w:rPr>
+        <w:t>Create a database to store course specific parameters, such as course name, course code, section number, course credits, etc.</w:t>
+      </w:r>
+      <w:r>
+        <w:rPr>
+          <w:rStyle w:val="eop"/>
+        </w:rPr>
+        <w:t> </w:t>
+      </w:r>
+    </w:p>
+    <w:p>
+      <w:pPr>
+        <w:pStyle w:val="paragraph"/>
+        <w:numPr>
+          <w:ilvl w:val="0"/>
+          <w:numId w:val="13"/>
+        </w:numPr>
+        <w:tabs>
+          <w:tab w:val="clear" w:pos="720"/>
+          <w:tab w:val="num" w:pos="1440"/>
+        </w:tabs>
+        <w:spacing w:before="0" w:beforeAutospacing="0" w:after="0" w:afterAutospacing="0"/>
+        <w:ind w:left="1800" w:firstLine="0"/>
+        <w:textAlignment w:val="baseline"/>
+      </w:pPr>
+      <w:r>
+        <w:rPr>
+          <w:rStyle w:val="normaltextrun"/>
+        </w:rPr>
+        <w:t>Users will be able to add, edit, and delete courses.</w:t>
+      </w:r>
+      <w:r>
+        <w:rPr>
+          <w:rStyle w:val="eop"/>
+        </w:rPr>
+        <w:t> </w:t>
+      </w:r>
+    </w:p>
+    <w:p>
+      <w:pPr>
+        <w:pStyle w:val="paragraph"/>
+        <w:spacing w:before="0" w:beforeAutospacing="0" w:after="0" w:afterAutospacing="0"/>
+        <w:ind w:left="720"/>
+        <w:textAlignment w:val="baseline"/>
+        <w:rPr>
+          <w:rFonts w:ascii="Segoe UI" w:hAnsi="Segoe UI" w:cs="Segoe UI"/>
+          <w:sz w:val="18"/>
+          <w:szCs w:val="18"/>
+        </w:rPr>
+      </w:pPr>
+      <w:r>
+        <w:rPr>
+          <w:rStyle w:val="normaltextrun"/>
+          <w:b/>
+          <w:bCs/>
+          <w:u w:val="single"/>
+        </w:rPr>
+        <w:t>Controller</w:t>
+      </w:r>
+      <w:r>
+        <w:rPr>
+          <w:rStyle w:val="eop"/>
+        </w:rPr>
+        <w:t> </w:t>
+      </w:r>
+    </w:p>
+    <w:p>
+      <w:pPr>
+        <w:pStyle w:val="paragraph"/>
+        <w:numPr>
+          <w:ilvl w:val="0"/>
+          <w:numId w:val="14"/>
+        </w:numPr>
+        <w:tabs>
+          <w:tab w:val="clear" w:pos="720"/>
+          <w:tab w:val="num" w:pos="1440"/>
+        </w:tabs>
+        <w:spacing w:before="0" w:beforeAutospacing="0" w:after="0" w:afterAutospacing="0"/>
+        <w:ind w:left="1800" w:firstLine="0"/>
+        <w:textAlignment w:val="baseline"/>
+      </w:pPr>
+      <w:r>
+        <w:rPr>
+          <w:rStyle w:val="normaltextrun"/>
+        </w:rPr>
+        <w:t xml:space="preserve">Resolve time </w:t>
+      </w:r>
+      <w:proofErr w:type="gramStart"/>
+      <w:r>
+        <w:rPr>
+          <w:rStyle w:val="normaltextrun"/>
+        </w:rPr>
+        <w:t>conflicts</w:t>
+      </w:r>
+      <w:proofErr w:type="gramEnd"/>
+      <w:r>
+        <w:rPr>
+          <w:rStyle w:val="eop"/>
+        </w:rPr>
+        <w:t> </w:t>
+      </w:r>
+    </w:p>
+    <w:p>
+      <w:pPr>
+        <w:pStyle w:val="paragraph"/>
+        <w:spacing w:before="0" w:beforeAutospacing="0" w:after="0" w:afterAutospacing="0"/>
+        <w:ind w:left="720"/>
+        <w:textAlignment w:val="baseline"/>
+        <w:rPr>
+          <w:rFonts w:ascii="Segoe UI" w:hAnsi="Segoe UI" w:cs="Segoe UI"/>
+          <w:sz w:val="18"/>
+          <w:szCs w:val="18"/>
+        </w:rPr>
+      </w:pPr>
+      <w:r>
+        <w:rPr>
+          <w:rStyle w:val="eop"/>
+        </w:rPr>
+        <w:t> </w:t>
+      </w:r>
+    </w:p>
+    <w:p>
+      <w:pPr>
+        <w:pStyle w:val="paragraph"/>
+        <w:spacing w:before="0" w:beforeAutospacing="0" w:after="0" w:afterAutospacing="0"/>
+        <w:ind w:left="720"/>
+        <w:textAlignment w:val="baseline"/>
+        <w:rPr>
+          <w:rFonts w:ascii="Segoe UI" w:hAnsi="Segoe UI" w:cs="Segoe UI"/>
+          <w:sz w:val="18"/>
+          <w:szCs w:val="18"/>
+        </w:rPr>
+      </w:pPr>
+      <w:r>
+        <w:rPr>
+          <w:rStyle w:val="eop"/>
+        </w:rPr>
+        <w:t> </w:t>
+      </w:r>
+    </w:p>
+    <w:p>
+      <w:pPr>
+        <w:pStyle w:val="paragraph"/>
+        <w:spacing w:before="0" w:beforeAutospacing="0" w:after="0" w:afterAutospacing="0"/>
+        <w:textAlignment w:val="baseline"/>
+        <w:rPr>
+          <w:rFonts w:ascii="Segoe UI" w:hAnsi="Segoe UI" w:cs="Segoe UI"/>
+          <w:sz w:val="18"/>
+          <w:szCs w:val="18"/>
+        </w:rPr>
+      </w:pPr>
+      <w:r>
+        <w:rPr>
+          <w:rStyle w:val="normaltextrun"/>
+          <w:b/>
+          <w:bCs/>
+          <w:u w:val="single"/>
+        </w:rPr>
+        <w:t>Prioritization:</w:t>
+      </w:r>
+      <w:r>
+        <w:rPr>
+          <w:rStyle w:val="eop"/>
+        </w:rPr>
+        <w:t> </w:t>
+      </w:r>
+    </w:p>
+    <w:p>
+      <w:pPr>
+        <w:pStyle w:val="paragraph"/>
+        <w:numPr>
+          <w:ilvl w:val="0"/>
+          <w:numId w:val="15"/>
+        </w:numPr>
+        <w:spacing w:before="0" w:beforeAutospacing="0" w:after="0" w:afterAutospacing="0"/>
+        <w:ind w:left="1080" w:firstLine="0"/>
+        <w:textAlignment w:val="baseline"/>
+      </w:pPr>
+      <w:r>
+        <w:rPr>
+          <w:rStyle w:val="normaltextrun"/>
+        </w:rPr>
+        <w:t>Create a page for users to input class parameters.</w:t>
+      </w:r>
+      <w:r>
+        <w:rPr>
+          <w:rStyle w:val="eop"/>
+        </w:rPr>
+        <w:t> </w:t>
+      </w:r>
+    </w:p>
+    <w:p>
+      <w:pPr>
+        <w:pStyle w:val="paragraph"/>
+        <w:numPr>
+          <w:ilvl w:val="0"/>
+          <w:numId w:val="16"/>
+        </w:numPr>
+        <w:spacing w:before="0" w:beforeAutospacing="0" w:after="0" w:afterAutospacing="0"/>
+        <w:ind w:left="1080" w:firstLine="0"/>
+        <w:textAlignment w:val="baseline"/>
+      </w:pPr>
+      <w:r>
+        <w:rPr>
+          <w:rStyle w:val="normaltextrun"/>
+        </w:rPr>
+        <w:t>Create a place to enter course specific parameters, such as course name, course code, section number, course credits, etc.</w:t>
+      </w:r>
+      <w:r>
+        <w:rPr>
+          <w:rStyle w:val="eop"/>
+        </w:rPr>
+        <w:t> </w:t>
+      </w:r>
+    </w:p>
+    <w:p>
+      <w:pPr>
+        <w:pStyle w:val="paragraph"/>
+        <w:numPr>
+          <w:ilvl w:val="0"/>
+          <w:numId w:val="17"/>
+        </w:numPr>
+        <w:spacing w:before="0" w:beforeAutospacing="0" w:after="0" w:afterAutospacing="0"/>
+        <w:ind w:left="1080" w:firstLine="0"/>
+        <w:textAlignment w:val="baseline"/>
+      </w:pPr>
+      <w:r>
+        <w:rPr>
+          <w:rStyle w:val="normaltextrun"/>
+        </w:rPr>
+        <w:t>Create a database to store course specific parameters, such as course name, course code, section number, course credits, etc.</w:t>
+      </w:r>
+      <w:r>
+        <w:rPr>
+          <w:rStyle w:val="eop"/>
+        </w:rPr>
+        <w:t> </w:t>
+      </w:r>
+    </w:p>
+    <w:p>
+      <w:pPr>
+        <w:pStyle w:val="paragraph"/>
+        <w:numPr>
+          <w:ilvl w:val="0"/>
+          <w:numId w:val="18"/>
+        </w:numPr>
+        <w:spacing w:before="0" w:beforeAutospacing="0" w:after="0" w:afterAutospacing="0"/>
+        <w:ind w:left="1080" w:firstLine="0"/>
+        <w:textAlignment w:val="baseline"/>
+      </w:pPr>
+      <w:r>
+        <w:rPr>
+          <w:rStyle w:val="normaltextrun"/>
+        </w:rPr>
+        <w:t>Users will be able to add, edit, and delete courses.</w:t>
+      </w:r>
+      <w:r>
+        <w:rPr>
+          <w:rStyle w:val="eop"/>
+        </w:rPr>
+        <w:t> </w:t>
+      </w:r>
+    </w:p>
+    <w:p>
+      <w:pPr>
+        <w:pStyle w:val="paragraph"/>
+        <w:numPr>
+          <w:ilvl w:val="0"/>
+          <w:numId w:val="19"/>
+        </w:numPr>
+        <w:spacing w:before="0" w:beforeAutospacing="0" w:after="0" w:afterAutospacing="0"/>
+        <w:ind w:left="1080" w:firstLine="0"/>
+        <w:textAlignment w:val="baseline"/>
+      </w:pPr>
+      <w:r>
+        <w:rPr>
+          <w:rStyle w:val="normaltextrun"/>
+        </w:rPr>
+        <w:t>Create a page for an easy-to-read calendar layout of all the selected classes.</w:t>
+      </w:r>
+      <w:r>
+        <w:rPr>
+          <w:rStyle w:val="eop"/>
+        </w:rPr>
+        <w:t> </w:t>
+      </w:r>
+    </w:p>
+    <w:p>
+      <w:pPr>
+        <w:pStyle w:val="paragraph"/>
+        <w:numPr>
+          <w:ilvl w:val="0"/>
+          <w:numId w:val="20"/>
+        </w:numPr>
+        <w:spacing w:before="0" w:beforeAutospacing="0" w:after="0" w:afterAutospacing="0"/>
+        <w:ind w:left="1080" w:firstLine="0"/>
+        <w:textAlignment w:val="baseline"/>
+      </w:pPr>
+      <w:r>
+        <w:rPr>
+          <w:rStyle w:val="normaltextrun"/>
+        </w:rPr>
+        <w:t>Create a page where the software can generate class list.</w:t>
+      </w:r>
+      <w:r>
+        <w:rPr>
+          <w:rStyle w:val="eop"/>
+        </w:rPr>
+        <w:t> </w:t>
+      </w:r>
+    </w:p>
+    <w:p>
+      <w:pPr>
+        <w:pStyle w:val="paragraph"/>
+        <w:numPr>
+          <w:ilvl w:val="0"/>
+          <w:numId w:val="21"/>
+        </w:numPr>
+        <w:spacing w:before="0" w:beforeAutospacing="0" w:after="0" w:afterAutospacing="0"/>
+        <w:ind w:left="1080" w:firstLine="0"/>
+        <w:textAlignment w:val="baseline"/>
+      </w:pPr>
+      <w:r>
+        <w:rPr>
+          <w:rStyle w:val="normaltextrun"/>
+        </w:rPr>
+        <w:t xml:space="preserve">Resolve time </w:t>
+      </w:r>
+      <w:proofErr w:type="gramStart"/>
+      <w:r>
+        <w:rPr>
+          <w:rStyle w:val="normaltextrun"/>
+        </w:rPr>
+        <w:t>conflicts</w:t>
+      </w:r>
+      <w:proofErr w:type="gramEnd"/>
+      <w:r>
+        <w:rPr>
+          <w:rStyle w:val="eop"/>
+        </w:rPr>
+        <w:t> </w:t>
+      </w:r>
+    </w:p>
+    <w:p>
+      <w:pPr>
+        <w:pStyle w:val="paragraph"/>
+        <w:numPr>
+          <w:ilvl w:val="0"/>
+          <w:numId w:val="22"/>
+        </w:numPr>
+        <w:spacing w:before="0" w:beforeAutospacing="0" w:after="0" w:afterAutospacing="0"/>
+        <w:ind w:left="1080" w:firstLine="0"/>
+        <w:textAlignment w:val="baseline"/>
+      </w:pPr>
+      <w:r>
+        <w:rPr>
+          <w:rStyle w:val="normaltextrun"/>
+        </w:rPr>
+        <w:t>Make GUI cross-</w:t>
+      </w:r>
+      <w:proofErr w:type="gramStart"/>
+      <w:r>
+        <w:rPr>
+          <w:rStyle w:val="normaltextrun"/>
+        </w:rPr>
+        <w:t>platform</w:t>
+      </w:r>
+      <w:proofErr w:type="gramEnd"/>
+      <w:r>
+        <w:rPr>
+          <w:rStyle w:val="eop"/>
+        </w:rPr>
+        <w:t> </w:t>
+      </w:r>
+    </w:p>
     <w:p/>
     <w:sectPr>
       <w:pgSz w:w="12240" w:h="15840"/>
@@ -812,6 +1519,494 @@
 <file path=word/numbering.xml><?xml version="1.0" encoding="utf-8"?>
 <w:numbering xmlns:wpc="http://schemas.microsoft.com/office/word/2010/wordprocessingCanvas" xmlns:cx="http://schemas.microsoft.com/office/drawing/2014/chartex" xmlns:cx1="http://schemas.microsoft.com/office/drawing/2015/9/8/chartex" xmlns:cx2="http://schemas.microsoft.com/office/drawing/2015/10/21/chartex" xmlns:cx3="http://schemas.microsoft.com/office/drawing/2016/5/9/chartex" xmlns:cx4="http://schemas.microsoft.com/office/drawing/2016/5/10/chartex" xmlns:cx5="http://schemas.microsoft.com/office/drawing/2016/5/11/chartex" xmlns:cx6="http://schemas.microsoft.com/office/drawing/2016/5/12/chartex" xmlns:cx7="http://schemas.microsoft.com/office/drawing/2016/5/13/chartex" xmlns:cx8="http://schemas.microsoft.com/office/drawing/2016/5/14/chartex" xmlns:mc="http://schemas.openxmlformats.org/markup-compatibility/2006" xmlns:aink="http://schemas.microsoft.com/office/drawing/2016/ink" xmlns:am3d="http://schemas.microsoft.com/office/drawing/2017/model3d" xmlns:o="urn:schemas-microsoft-com:office:office" xmlns:oel="http://schemas.microsoft.com/office/2019/extlst" xmlns:r="http://schemas.openxmlformats.org/officeDocument/2006/relationships" xmlns:m="http://schemas.openxmlformats.org/officeDocument/2006/math" xmlns:v="urn:schemas-microsoft-com:vml" xmlns:wp14="http://schemas.microsoft.com/office/word/2010/wordprocessingDrawing" xmlns:wp="http://schemas.openxmlformats.org/drawingml/2006/wordprocessingDrawing" xmlns:w10="urn:schemas-microsoft-com:office:word" xmlns:w="http://schemas.openxmlformats.org/wordprocessingml/2006/main" xmlns:w14="http://schemas.microsoft.com/office/word/2010/wordml" xmlns:w15="http://schemas.microsoft.com/office/word/2012/wordml" xmlns:w16cex="http://schemas.microsoft.com/office/word/2018/wordml/cex" xmlns:w16cid="http://schemas.microsoft.com/office/word/2016/wordml/cid" xmlns:w16="http://schemas.microsoft.com/office/word/2018/wordml" xmlns:w16sdtdh="http://schemas.microsoft.com/office/word/2020/wordml/sdtdatahash" xmlns:w16se="http://schemas.microsoft.com/office/word/2015/wordml/symex" xmlns:wpg="http://schemas.microsoft.com/office/word/2010/wordprocessingGroup" xmlns:wpi="http://schemas.microsoft.com/office/word/2010/wordprocessingInk" xmlns:wne="http://schemas.microsoft.com/office/word/2006/wordml" xmlns:wps="http://schemas.microsoft.com/office/word/2010/wordprocessingShape" mc:Ignorable="w14 w15 w16se w16cid w16 w16cex w16sdtdh wp14">
   <w:abstractNum w:abstractNumId="0" w15:restartNumberingAfterBreak="0">
+    <w:nsid w:val="19DB0D1A"/>
+    <w:multiLevelType w:val="multilevel"/>
+    <w:tmpl w:val="94F2B24A"/>
+    <w:lvl w:ilvl="0">
+      <w:start w:val="1"/>
+      <w:numFmt w:val="decimal"/>
+      <w:lvlText w:val="%1."/>
+      <w:lvlJc w:val="left"/>
+      <w:pPr>
+        <w:tabs>
+          <w:tab w:val="num" w:pos="720"/>
+        </w:tabs>
+        <w:ind w:left="720" w:hanging="360"/>
+      </w:pPr>
+    </w:lvl>
+    <w:lvl w:ilvl="1" w:tentative="1">
+      <w:start w:val="1"/>
+      <w:numFmt w:val="decimal"/>
+      <w:lvlText w:val="%2."/>
+      <w:lvlJc w:val="left"/>
+      <w:pPr>
+        <w:tabs>
+          <w:tab w:val="num" w:pos="1440"/>
+        </w:tabs>
+        <w:ind w:left="1440" w:hanging="360"/>
+      </w:pPr>
+    </w:lvl>
+    <w:lvl w:ilvl="2" w:tentative="1">
+      <w:start w:val="1"/>
+      <w:numFmt w:val="decimal"/>
+      <w:lvlText w:val="%3."/>
+      <w:lvlJc w:val="left"/>
+      <w:pPr>
+        <w:tabs>
+          <w:tab w:val="num" w:pos="2160"/>
+        </w:tabs>
+        <w:ind w:left="2160" w:hanging="360"/>
+      </w:pPr>
+    </w:lvl>
+    <w:lvl w:ilvl="3" w:tentative="1">
+      <w:start w:val="1"/>
+      <w:numFmt w:val="decimal"/>
+      <w:lvlText w:val="%4."/>
+      <w:lvlJc w:val="left"/>
+      <w:pPr>
+        <w:tabs>
+          <w:tab w:val="num" w:pos="2880"/>
+        </w:tabs>
+        <w:ind w:left="2880" w:hanging="360"/>
+      </w:pPr>
+    </w:lvl>
+    <w:lvl w:ilvl="4" w:tentative="1">
+      <w:start w:val="1"/>
+      <w:numFmt w:val="decimal"/>
+      <w:lvlText w:val="%5."/>
+      <w:lvlJc w:val="left"/>
+      <w:pPr>
+        <w:tabs>
+          <w:tab w:val="num" w:pos="3600"/>
+        </w:tabs>
+        <w:ind w:left="3600" w:hanging="360"/>
+      </w:pPr>
+    </w:lvl>
+    <w:lvl w:ilvl="5" w:tentative="1">
+      <w:start w:val="1"/>
+      <w:numFmt w:val="decimal"/>
+      <w:lvlText w:val="%6."/>
+      <w:lvlJc w:val="left"/>
+      <w:pPr>
+        <w:tabs>
+          <w:tab w:val="num" w:pos="4320"/>
+        </w:tabs>
+        <w:ind w:left="4320" w:hanging="360"/>
+      </w:pPr>
+    </w:lvl>
+    <w:lvl w:ilvl="6" w:tentative="1">
+      <w:start w:val="1"/>
+      <w:numFmt w:val="decimal"/>
+      <w:lvlText w:val="%7."/>
+      <w:lvlJc w:val="left"/>
+      <w:pPr>
+        <w:tabs>
+          <w:tab w:val="num" w:pos="5040"/>
+        </w:tabs>
+        <w:ind w:left="5040" w:hanging="360"/>
+      </w:pPr>
+    </w:lvl>
+    <w:lvl w:ilvl="7" w:tentative="1">
+      <w:start w:val="1"/>
+      <w:numFmt w:val="decimal"/>
+      <w:lvlText w:val="%8."/>
+      <w:lvlJc w:val="left"/>
+      <w:pPr>
+        <w:tabs>
+          <w:tab w:val="num" w:pos="5760"/>
+        </w:tabs>
+        <w:ind w:left="5760" w:hanging="360"/>
+      </w:pPr>
+    </w:lvl>
+    <w:lvl w:ilvl="8" w:tentative="1">
+      <w:start w:val="1"/>
+      <w:numFmt w:val="decimal"/>
+      <w:lvlText w:val="%9."/>
+      <w:lvlJc w:val="left"/>
+      <w:pPr>
+        <w:tabs>
+          <w:tab w:val="num" w:pos="6480"/>
+        </w:tabs>
+        <w:ind w:left="6480" w:hanging="360"/>
+      </w:pPr>
+    </w:lvl>
+  </w:abstractNum>
+  <w:abstractNum w:abstractNumId="1" w15:restartNumberingAfterBreak="0">
+    <w:nsid w:val="1DC67AE3"/>
+    <w:multiLevelType w:val="multilevel"/>
+    <w:tmpl w:val="43A0AC3A"/>
+    <w:lvl w:ilvl="0">
+      <w:start w:val="6"/>
+      <w:numFmt w:val="decimal"/>
+      <w:lvlText w:val="%1."/>
+      <w:lvlJc w:val="left"/>
+      <w:pPr>
+        <w:tabs>
+          <w:tab w:val="num" w:pos="720"/>
+        </w:tabs>
+        <w:ind w:left="720" w:hanging="360"/>
+      </w:pPr>
+    </w:lvl>
+    <w:lvl w:ilvl="1" w:tentative="1">
+      <w:start w:val="1"/>
+      <w:numFmt w:val="decimal"/>
+      <w:lvlText w:val="%2."/>
+      <w:lvlJc w:val="left"/>
+      <w:pPr>
+        <w:tabs>
+          <w:tab w:val="num" w:pos="1440"/>
+        </w:tabs>
+        <w:ind w:left="1440" w:hanging="360"/>
+      </w:pPr>
+    </w:lvl>
+    <w:lvl w:ilvl="2" w:tentative="1">
+      <w:start w:val="1"/>
+      <w:numFmt w:val="decimal"/>
+      <w:lvlText w:val="%3."/>
+      <w:lvlJc w:val="left"/>
+      <w:pPr>
+        <w:tabs>
+          <w:tab w:val="num" w:pos="2160"/>
+        </w:tabs>
+        <w:ind w:left="2160" w:hanging="360"/>
+      </w:pPr>
+    </w:lvl>
+    <w:lvl w:ilvl="3" w:tentative="1">
+      <w:start w:val="1"/>
+      <w:numFmt w:val="decimal"/>
+      <w:lvlText w:val="%4."/>
+      <w:lvlJc w:val="left"/>
+      <w:pPr>
+        <w:tabs>
+          <w:tab w:val="num" w:pos="2880"/>
+        </w:tabs>
+        <w:ind w:left="2880" w:hanging="360"/>
+      </w:pPr>
+    </w:lvl>
+    <w:lvl w:ilvl="4" w:tentative="1">
+      <w:start w:val="1"/>
+      <w:numFmt w:val="decimal"/>
+      <w:lvlText w:val="%5."/>
+      <w:lvlJc w:val="left"/>
+      <w:pPr>
+        <w:tabs>
+          <w:tab w:val="num" w:pos="3600"/>
+        </w:tabs>
+        <w:ind w:left="3600" w:hanging="360"/>
+      </w:pPr>
+    </w:lvl>
+    <w:lvl w:ilvl="5" w:tentative="1">
+      <w:start w:val="1"/>
+      <w:numFmt w:val="decimal"/>
+      <w:lvlText w:val="%6."/>
+      <w:lvlJc w:val="left"/>
+      <w:pPr>
+        <w:tabs>
+          <w:tab w:val="num" w:pos="4320"/>
+        </w:tabs>
+        <w:ind w:left="4320" w:hanging="360"/>
+      </w:pPr>
+    </w:lvl>
+    <w:lvl w:ilvl="6" w:tentative="1">
+      <w:start w:val="1"/>
+      <w:numFmt w:val="decimal"/>
+      <w:lvlText w:val="%7."/>
+      <w:lvlJc w:val="left"/>
+      <w:pPr>
+        <w:tabs>
+          <w:tab w:val="num" w:pos="5040"/>
+        </w:tabs>
+        <w:ind w:left="5040" w:hanging="360"/>
+      </w:pPr>
+    </w:lvl>
+    <w:lvl w:ilvl="7" w:tentative="1">
+      <w:start w:val="1"/>
+      <w:numFmt w:val="decimal"/>
+      <w:lvlText w:val="%8."/>
+      <w:lvlJc w:val="left"/>
+      <w:pPr>
+        <w:tabs>
+          <w:tab w:val="num" w:pos="5760"/>
+        </w:tabs>
+        <w:ind w:left="5760" w:hanging="360"/>
+      </w:pPr>
+    </w:lvl>
+    <w:lvl w:ilvl="8" w:tentative="1">
+      <w:start w:val="1"/>
+      <w:numFmt w:val="decimal"/>
+      <w:lvlText w:val="%9."/>
+      <w:lvlJc w:val="left"/>
+      <w:pPr>
+        <w:tabs>
+          <w:tab w:val="num" w:pos="6480"/>
+        </w:tabs>
+        <w:ind w:left="6480" w:hanging="360"/>
+      </w:pPr>
+    </w:lvl>
+  </w:abstractNum>
+  <w:abstractNum w:abstractNumId="2" w15:restartNumberingAfterBreak="0">
+    <w:nsid w:val="1F16381C"/>
+    <w:multiLevelType w:val="multilevel"/>
+    <w:tmpl w:val="84985A76"/>
+    <w:lvl w:ilvl="0">
+      <w:start w:val="5"/>
+      <w:numFmt w:val="decimal"/>
+      <w:lvlText w:val="%1."/>
+      <w:lvlJc w:val="left"/>
+      <w:pPr>
+        <w:tabs>
+          <w:tab w:val="num" w:pos="720"/>
+        </w:tabs>
+        <w:ind w:left="720" w:hanging="360"/>
+      </w:pPr>
+    </w:lvl>
+    <w:lvl w:ilvl="1" w:tentative="1">
+      <w:start w:val="1"/>
+      <w:numFmt w:val="decimal"/>
+      <w:lvlText w:val="%2."/>
+      <w:lvlJc w:val="left"/>
+      <w:pPr>
+        <w:tabs>
+          <w:tab w:val="num" w:pos="1440"/>
+        </w:tabs>
+        <w:ind w:left="1440" w:hanging="360"/>
+      </w:pPr>
+    </w:lvl>
+    <w:lvl w:ilvl="2" w:tentative="1">
+      <w:start w:val="1"/>
+      <w:numFmt w:val="decimal"/>
+      <w:lvlText w:val="%3."/>
+      <w:lvlJc w:val="left"/>
+      <w:pPr>
+        <w:tabs>
+          <w:tab w:val="num" w:pos="2160"/>
+        </w:tabs>
+        <w:ind w:left="2160" w:hanging="360"/>
+      </w:pPr>
+    </w:lvl>
+    <w:lvl w:ilvl="3" w:tentative="1">
+      <w:start w:val="1"/>
+      <w:numFmt w:val="decimal"/>
+      <w:lvlText w:val="%4."/>
+      <w:lvlJc w:val="left"/>
+      <w:pPr>
+        <w:tabs>
+          <w:tab w:val="num" w:pos="2880"/>
+        </w:tabs>
+        <w:ind w:left="2880" w:hanging="360"/>
+      </w:pPr>
+    </w:lvl>
+    <w:lvl w:ilvl="4" w:tentative="1">
+      <w:start w:val="1"/>
+      <w:numFmt w:val="decimal"/>
+      <w:lvlText w:val="%5."/>
+      <w:lvlJc w:val="left"/>
+      <w:pPr>
+        <w:tabs>
+          <w:tab w:val="num" w:pos="3600"/>
+        </w:tabs>
+        <w:ind w:left="3600" w:hanging="360"/>
+      </w:pPr>
+    </w:lvl>
+    <w:lvl w:ilvl="5" w:tentative="1">
+      <w:start w:val="1"/>
+      <w:numFmt w:val="decimal"/>
+      <w:lvlText w:val="%6."/>
+      <w:lvlJc w:val="left"/>
+      <w:pPr>
+        <w:tabs>
+          <w:tab w:val="num" w:pos="4320"/>
+        </w:tabs>
+        <w:ind w:left="4320" w:hanging="360"/>
+      </w:pPr>
+    </w:lvl>
+    <w:lvl w:ilvl="6" w:tentative="1">
+      <w:start w:val="1"/>
+      <w:numFmt w:val="decimal"/>
+      <w:lvlText w:val="%7."/>
+      <w:lvlJc w:val="left"/>
+      <w:pPr>
+        <w:tabs>
+          <w:tab w:val="num" w:pos="5040"/>
+        </w:tabs>
+        <w:ind w:left="5040" w:hanging="360"/>
+      </w:pPr>
+    </w:lvl>
+    <w:lvl w:ilvl="7" w:tentative="1">
+      <w:start w:val="1"/>
+      <w:numFmt w:val="decimal"/>
+      <w:lvlText w:val="%8."/>
+      <w:lvlJc w:val="left"/>
+      <w:pPr>
+        <w:tabs>
+          <w:tab w:val="num" w:pos="5760"/>
+        </w:tabs>
+        <w:ind w:left="5760" w:hanging="360"/>
+      </w:pPr>
+    </w:lvl>
+    <w:lvl w:ilvl="8" w:tentative="1">
+      <w:start w:val="1"/>
+      <w:numFmt w:val="decimal"/>
+      <w:lvlText w:val="%9."/>
+      <w:lvlJc w:val="left"/>
+      <w:pPr>
+        <w:tabs>
+          <w:tab w:val="num" w:pos="6480"/>
+        </w:tabs>
+        <w:ind w:left="6480" w:hanging="360"/>
+      </w:pPr>
+    </w:lvl>
+  </w:abstractNum>
+  <w:abstractNum w:abstractNumId="3" w15:restartNumberingAfterBreak="0">
+    <w:nsid w:val="235936A9"/>
+    <w:multiLevelType w:val="multilevel"/>
+    <w:tmpl w:val="51FA6BAE"/>
+    <w:lvl w:ilvl="0">
+      <w:start w:val="1"/>
+      <w:numFmt w:val="bullet"/>
+      <w:lvlText w:val=""/>
+      <w:lvlJc w:val="left"/>
+      <w:pPr>
+        <w:tabs>
+          <w:tab w:val="num" w:pos="720"/>
+        </w:tabs>
+        <w:ind w:left="720" w:hanging="360"/>
+      </w:pPr>
+      <w:rPr>
+        <w:rFonts w:ascii="Symbol" w:hAnsi="Symbol" w:hint="default"/>
+        <w:sz w:val="20"/>
+      </w:rPr>
+    </w:lvl>
+    <w:lvl w:ilvl="1" w:tentative="1">
+      <w:start w:val="1"/>
+      <w:numFmt w:val="bullet"/>
+      <w:lvlText w:val=""/>
+      <w:lvlJc w:val="left"/>
+      <w:pPr>
+        <w:tabs>
+          <w:tab w:val="num" w:pos="1440"/>
+        </w:tabs>
+        <w:ind w:left="1440" w:hanging="360"/>
+      </w:pPr>
+      <w:rPr>
+        <w:rFonts w:ascii="Symbol" w:hAnsi="Symbol" w:hint="default"/>
+        <w:sz w:val="20"/>
+      </w:rPr>
+    </w:lvl>
+    <w:lvl w:ilvl="2" w:tentative="1">
+      <w:start w:val="1"/>
+      <w:numFmt w:val="bullet"/>
+      <w:lvlText w:val=""/>
+      <w:lvlJc w:val="left"/>
+      <w:pPr>
+        <w:tabs>
+          <w:tab w:val="num" w:pos="2160"/>
+        </w:tabs>
+        <w:ind w:left="2160" w:hanging="360"/>
+      </w:pPr>
+      <w:rPr>
+        <w:rFonts w:ascii="Symbol" w:hAnsi="Symbol" w:hint="default"/>
+        <w:sz w:val="20"/>
+      </w:rPr>
+    </w:lvl>
+    <w:lvl w:ilvl="3" w:tentative="1">
+      <w:start w:val="1"/>
+      <w:numFmt w:val="bullet"/>
+      <w:lvlText w:val=""/>
+      <w:lvlJc w:val="left"/>
+      <w:pPr>
+        <w:tabs>
+          <w:tab w:val="num" w:pos="2880"/>
+        </w:tabs>
+        <w:ind w:left="2880" w:hanging="360"/>
+      </w:pPr>
+      <w:rPr>
+        <w:rFonts w:ascii="Symbol" w:hAnsi="Symbol" w:hint="default"/>
+        <w:sz w:val="20"/>
+      </w:rPr>
+    </w:lvl>
+    <w:lvl w:ilvl="4" w:tentative="1">
+      <w:start w:val="1"/>
+      <w:numFmt w:val="bullet"/>
+      <w:lvlText w:val=""/>
+      <w:lvlJc w:val="left"/>
+      <w:pPr>
+        <w:tabs>
+          <w:tab w:val="num" w:pos="3600"/>
+        </w:tabs>
+        <w:ind w:left="3600" w:hanging="360"/>
+      </w:pPr>
+      <w:rPr>
+        <w:rFonts w:ascii="Symbol" w:hAnsi="Symbol" w:hint="default"/>
+        <w:sz w:val="20"/>
+      </w:rPr>
+    </w:lvl>
+    <w:lvl w:ilvl="5" w:tentative="1">
+      <w:start w:val="1"/>
+      <w:numFmt w:val="bullet"/>
+      <w:lvlText w:val=""/>
+      <w:lvlJc w:val="left"/>
+      <w:pPr>
+        <w:tabs>
+          <w:tab w:val="num" w:pos="4320"/>
+        </w:tabs>
+        <w:ind w:left="4320" w:hanging="360"/>
+      </w:pPr>
+      <w:rPr>
+        <w:rFonts w:ascii="Symbol" w:hAnsi="Symbol" w:hint="default"/>
+        <w:sz w:val="20"/>
+      </w:rPr>
+    </w:lvl>
+    <w:lvl w:ilvl="6" w:tentative="1">
+      <w:start w:val="1"/>
+      <w:numFmt w:val="bullet"/>
+      <w:lvlText w:val=""/>
+      <w:lvlJc w:val="left"/>
+      <w:pPr>
+        <w:tabs>
+          <w:tab w:val="num" w:pos="5040"/>
+        </w:tabs>
+        <w:ind w:left="5040" w:hanging="360"/>
+      </w:pPr>
+      <w:rPr>
+        <w:rFonts w:ascii="Symbol" w:hAnsi="Symbol" w:hint="default"/>
+        <w:sz w:val="20"/>
+      </w:rPr>
+    </w:lvl>
+    <w:lvl w:ilvl="7" w:tentative="1">
+      <w:start w:val="1"/>
+      <w:numFmt w:val="bullet"/>
+      <w:lvlText w:val=""/>
+      <w:lvlJc w:val="left"/>
+      <w:pPr>
+        <w:tabs>
+          <w:tab w:val="num" w:pos="5760"/>
+        </w:tabs>
+        <w:ind w:left="5760" w:hanging="360"/>
+      </w:pPr>
+      <w:rPr>
+        <w:rFonts w:ascii="Symbol" w:hAnsi="Symbol" w:hint="default"/>
+        <w:sz w:val="20"/>
+      </w:rPr>
+    </w:lvl>
+    <w:lvl w:ilvl="8" w:tentative="1">
+      <w:start w:val="1"/>
+      <w:numFmt w:val="bullet"/>
+      <w:lvlText w:val=""/>
+      <w:lvlJc w:val="left"/>
+      <w:pPr>
+        <w:tabs>
+          <w:tab w:val="num" w:pos="6480"/>
+        </w:tabs>
+        <w:ind w:left="6480" w:hanging="360"/>
+      </w:pPr>
+      <w:rPr>
+        <w:rFonts w:ascii="Symbol" w:hAnsi="Symbol" w:hint="default"/>
+        <w:sz w:val="20"/>
+      </w:rPr>
+    </w:lvl>
+  </w:abstractNum>
+  <w:abstractNum w:abstractNumId="4" w15:restartNumberingAfterBreak="0">
     <w:nsid w:val="2587773C"/>
     <w:multiLevelType w:val="multilevel"/>
     <w:tmpl w:val="3AE6D39C"/>
@@ -928,7 +2123,269 @@
       </w:pPr>
     </w:lvl>
   </w:abstractNum>
-  <w:abstractNum w:abstractNumId="1" w15:restartNumberingAfterBreak="0">
+  <w:abstractNum w:abstractNumId="5" w15:restartNumberingAfterBreak="0">
+    <w:nsid w:val="2A361A66"/>
+    <w:multiLevelType w:val="multilevel"/>
+    <w:tmpl w:val="CE2277C2"/>
+    <w:lvl w:ilvl="0">
+      <w:start w:val="1"/>
+      <w:numFmt w:val="bullet"/>
+      <w:lvlText w:val=""/>
+      <w:lvlJc w:val="left"/>
+      <w:pPr>
+        <w:tabs>
+          <w:tab w:val="num" w:pos="-720"/>
+        </w:tabs>
+        <w:ind w:left="-720" w:hanging="360"/>
+      </w:pPr>
+      <w:rPr>
+        <w:rFonts w:ascii="Symbol" w:hAnsi="Symbol" w:hint="default"/>
+        <w:sz w:val="20"/>
+      </w:rPr>
+    </w:lvl>
+    <w:lvl w:ilvl="1" w:tentative="1">
+      <w:start w:val="1"/>
+      <w:numFmt w:val="bullet"/>
+      <w:lvlText w:val=""/>
+      <w:lvlJc w:val="left"/>
+      <w:pPr>
+        <w:tabs>
+          <w:tab w:val="num" w:pos="0"/>
+        </w:tabs>
+        <w:ind w:left="0" w:hanging="360"/>
+      </w:pPr>
+      <w:rPr>
+        <w:rFonts w:ascii="Symbol" w:hAnsi="Symbol" w:hint="default"/>
+        <w:sz w:val="20"/>
+      </w:rPr>
+    </w:lvl>
+    <w:lvl w:ilvl="2" w:tentative="1">
+      <w:start w:val="1"/>
+      <w:numFmt w:val="bullet"/>
+      <w:lvlText w:val=""/>
+      <w:lvlJc w:val="left"/>
+      <w:pPr>
+        <w:tabs>
+          <w:tab w:val="num" w:pos="720"/>
+        </w:tabs>
+        <w:ind w:left="720" w:hanging="360"/>
+      </w:pPr>
+      <w:rPr>
+        <w:rFonts w:ascii="Symbol" w:hAnsi="Symbol" w:hint="default"/>
+        <w:sz w:val="20"/>
+      </w:rPr>
+    </w:lvl>
+    <w:lvl w:ilvl="3" w:tentative="1">
+      <w:start w:val="1"/>
+      <w:numFmt w:val="bullet"/>
+      <w:lvlText w:val=""/>
+      <w:lvlJc w:val="left"/>
+      <w:pPr>
+        <w:tabs>
+          <w:tab w:val="num" w:pos="1440"/>
+        </w:tabs>
+        <w:ind w:left="1440" w:hanging="360"/>
+      </w:pPr>
+      <w:rPr>
+        <w:rFonts w:ascii="Symbol" w:hAnsi="Symbol" w:hint="default"/>
+        <w:sz w:val="20"/>
+      </w:rPr>
+    </w:lvl>
+    <w:lvl w:ilvl="4" w:tentative="1">
+      <w:start w:val="1"/>
+      <w:numFmt w:val="bullet"/>
+      <w:lvlText w:val=""/>
+      <w:lvlJc w:val="left"/>
+      <w:pPr>
+        <w:tabs>
+          <w:tab w:val="num" w:pos="2160"/>
+        </w:tabs>
+        <w:ind w:left="2160" w:hanging="360"/>
+      </w:pPr>
+      <w:rPr>
+        <w:rFonts w:ascii="Symbol" w:hAnsi="Symbol" w:hint="default"/>
+        <w:sz w:val="20"/>
+      </w:rPr>
+    </w:lvl>
+    <w:lvl w:ilvl="5" w:tentative="1">
+      <w:start w:val="1"/>
+      <w:numFmt w:val="bullet"/>
+      <w:lvlText w:val=""/>
+      <w:lvlJc w:val="left"/>
+      <w:pPr>
+        <w:tabs>
+          <w:tab w:val="num" w:pos="2880"/>
+        </w:tabs>
+        <w:ind w:left="2880" w:hanging="360"/>
+      </w:pPr>
+      <w:rPr>
+        <w:rFonts w:ascii="Symbol" w:hAnsi="Symbol" w:hint="default"/>
+        <w:sz w:val="20"/>
+      </w:rPr>
+    </w:lvl>
+    <w:lvl w:ilvl="6" w:tentative="1">
+      <w:start w:val="1"/>
+      <w:numFmt w:val="bullet"/>
+      <w:lvlText w:val=""/>
+      <w:lvlJc w:val="left"/>
+      <w:pPr>
+        <w:tabs>
+          <w:tab w:val="num" w:pos="3600"/>
+        </w:tabs>
+        <w:ind w:left="3600" w:hanging="360"/>
+      </w:pPr>
+      <w:rPr>
+        <w:rFonts w:ascii="Symbol" w:hAnsi="Symbol" w:hint="default"/>
+        <w:sz w:val="20"/>
+      </w:rPr>
+    </w:lvl>
+    <w:lvl w:ilvl="7" w:tentative="1">
+      <w:start w:val="1"/>
+      <w:numFmt w:val="bullet"/>
+      <w:lvlText w:val=""/>
+      <w:lvlJc w:val="left"/>
+      <w:pPr>
+        <w:tabs>
+          <w:tab w:val="num" w:pos="4320"/>
+        </w:tabs>
+        <w:ind w:left="4320" w:hanging="360"/>
+      </w:pPr>
+      <w:rPr>
+        <w:rFonts w:ascii="Symbol" w:hAnsi="Symbol" w:hint="default"/>
+        <w:sz w:val="20"/>
+      </w:rPr>
+    </w:lvl>
+    <w:lvl w:ilvl="8" w:tentative="1">
+      <w:start w:val="1"/>
+      <w:numFmt w:val="bullet"/>
+      <w:lvlText w:val=""/>
+      <w:lvlJc w:val="left"/>
+      <w:pPr>
+        <w:tabs>
+          <w:tab w:val="num" w:pos="5040"/>
+        </w:tabs>
+        <w:ind w:left="5040" w:hanging="360"/>
+      </w:pPr>
+      <w:rPr>
+        <w:rFonts w:ascii="Symbol" w:hAnsi="Symbol" w:hint="default"/>
+        <w:sz w:val="20"/>
+      </w:rPr>
+    </w:lvl>
+  </w:abstractNum>
+  <w:abstractNum w:abstractNumId="6" w15:restartNumberingAfterBreak="0">
+    <w:nsid w:val="2BE65A49"/>
+    <w:multiLevelType w:val="multilevel"/>
+    <w:tmpl w:val="C444F70E"/>
+    <w:lvl w:ilvl="0">
+      <w:start w:val="2"/>
+      <w:numFmt w:val="decimal"/>
+      <w:lvlText w:val="%1."/>
+      <w:lvlJc w:val="left"/>
+      <w:pPr>
+        <w:tabs>
+          <w:tab w:val="num" w:pos="720"/>
+        </w:tabs>
+        <w:ind w:left="720" w:hanging="360"/>
+      </w:pPr>
+    </w:lvl>
+    <w:lvl w:ilvl="1" w:tentative="1">
+      <w:start w:val="1"/>
+      <w:numFmt w:val="decimal"/>
+      <w:lvlText w:val="%2."/>
+      <w:lvlJc w:val="left"/>
+      <w:pPr>
+        <w:tabs>
+          <w:tab w:val="num" w:pos="1440"/>
+        </w:tabs>
+        <w:ind w:left="1440" w:hanging="360"/>
+      </w:pPr>
+    </w:lvl>
+    <w:lvl w:ilvl="2" w:tentative="1">
+      <w:start w:val="1"/>
+      <w:numFmt w:val="decimal"/>
+      <w:lvlText w:val="%3."/>
+      <w:lvlJc w:val="left"/>
+      <w:pPr>
+        <w:tabs>
+          <w:tab w:val="num" w:pos="2160"/>
+        </w:tabs>
+        <w:ind w:left="2160" w:hanging="360"/>
+      </w:pPr>
+    </w:lvl>
+    <w:lvl w:ilvl="3" w:tentative="1">
+      <w:start w:val="1"/>
+      <w:numFmt w:val="decimal"/>
+      <w:lvlText w:val="%4."/>
+      <w:lvlJc w:val="left"/>
+      <w:pPr>
+        <w:tabs>
+          <w:tab w:val="num" w:pos="2880"/>
+        </w:tabs>
+        <w:ind w:left="2880" w:hanging="360"/>
+      </w:pPr>
+    </w:lvl>
+    <w:lvl w:ilvl="4" w:tentative="1">
+      <w:start w:val="1"/>
+      <w:numFmt w:val="decimal"/>
+      <w:lvlText w:val="%5."/>
+      <w:lvlJc w:val="left"/>
+      <w:pPr>
+        <w:tabs>
+          <w:tab w:val="num" w:pos="3600"/>
+        </w:tabs>
+        <w:ind w:left="3600" w:hanging="360"/>
+      </w:pPr>
+    </w:lvl>
+    <w:lvl w:ilvl="5" w:tentative="1">
+      <w:start w:val="1"/>
+      <w:numFmt w:val="decimal"/>
+      <w:lvlText w:val="%6."/>
+      <w:lvlJc w:val="left"/>
+      <w:pPr>
+        <w:tabs>
+          <w:tab w:val="num" w:pos="4320"/>
+        </w:tabs>
+        <w:ind w:left="4320" w:hanging="360"/>
+      </w:pPr>
+    </w:lvl>
+    <w:lvl w:ilvl="6" w:tentative="1">
+      <w:start w:val="1"/>
+      <w:numFmt w:val="decimal"/>
+      <w:lvlText w:val="%7."/>
+      <w:lvlJc w:val="left"/>
+      <w:pPr>
+        <w:tabs>
+          <w:tab w:val="num" w:pos="5040"/>
+        </w:tabs>
+        <w:ind w:left="5040" w:hanging="360"/>
+      </w:pPr>
+    </w:lvl>
+    <w:lvl w:ilvl="7" w:tentative="1">
+      <w:start w:val="1"/>
+      <w:numFmt w:val="decimal"/>
+      <w:lvlText w:val="%8."/>
+      <w:lvlJc w:val="left"/>
+      <w:pPr>
+        <w:tabs>
+          <w:tab w:val="num" w:pos="5760"/>
+        </w:tabs>
+        <w:ind w:left="5760" w:hanging="360"/>
+      </w:pPr>
+    </w:lvl>
+    <w:lvl w:ilvl="8" w:tentative="1">
+      <w:start w:val="1"/>
+      <w:numFmt w:val="decimal"/>
+      <w:lvlText w:val="%9."/>
+      <w:lvlJc w:val="left"/>
+      <w:pPr>
+        <w:tabs>
+          <w:tab w:val="num" w:pos="6480"/>
+        </w:tabs>
+        <w:ind w:left="6480" w:hanging="360"/>
+      </w:pPr>
+    </w:lvl>
+  </w:abstractNum>
+  <w:abstractNum w:abstractNumId="7" w15:restartNumberingAfterBreak="0">
     <w:nsid w:val="360931A5"/>
     <w:multiLevelType w:val="multilevel"/>
     <w:tmpl w:val="9CBC76B8"/>
@@ -1045,7 +2502,7 @@
       </w:pPr>
     </w:lvl>
   </w:abstractNum>
-  <w:abstractNum w:abstractNumId="2" w15:restartNumberingAfterBreak="0">
+  <w:abstractNum w:abstractNumId="8" w15:restartNumberingAfterBreak="0">
     <w:nsid w:val="425A40A6"/>
     <w:multiLevelType w:val="hybridMultilevel"/>
     <w:tmpl w:val="D84EC930"/>
@@ -1158,7 +2615,346 @@
       </w:rPr>
     </w:lvl>
   </w:abstractNum>
-  <w:abstractNum w:abstractNumId="3" w15:restartNumberingAfterBreak="0">
+  <w:abstractNum w:abstractNumId="9" w15:restartNumberingAfterBreak="0">
+    <w:nsid w:val="4EC05E91"/>
+    <w:multiLevelType w:val="multilevel"/>
+    <w:tmpl w:val="775EABEA"/>
+    <w:lvl w:ilvl="0">
+      <w:start w:val="8"/>
+      <w:numFmt w:val="decimal"/>
+      <w:lvlText w:val="%1."/>
+      <w:lvlJc w:val="left"/>
+      <w:pPr>
+        <w:tabs>
+          <w:tab w:val="num" w:pos="720"/>
+        </w:tabs>
+        <w:ind w:left="720" w:hanging="360"/>
+      </w:pPr>
+    </w:lvl>
+    <w:lvl w:ilvl="1" w:tentative="1">
+      <w:start w:val="1"/>
+      <w:numFmt w:val="decimal"/>
+      <w:lvlText w:val="%2."/>
+      <w:lvlJc w:val="left"/>
+      <w:pPr>
+        <w:tabs>
+          <w:tab w:val="num" w:pos="1440"/>
+        </w:tabs>
+        <w:ind w:left="1440" w:hanging="360"/>
+      </w:pPr>
+    </w:lvl>
+    <w:lvl w:ilvl="2" w:tentative="1">
+      <w:start w:val="1"/>
+      <w:numFmt w:val="decimal"/>
+      <w:lvlText w:val="%3."/>
+      <w:lvlJc w:val="left"/>
+      <w:pPr>
+        <w:tabs>
+          <w:tab w:val="num" w:pos="2160"/>
+        </w:tabs>
+        <w:ind w:left="2160" w:hanging="360"/>
+      </w:pPr>
+    </w:lvl>
+    <w:lvl w:ilvl="3" w:tentative="1">
+      <w:start w:val="1"/>
+      <w:numFmt w:val="decimal"/>
+      <w:lvlText w:val="%4."/>
+      <w:lvlJc w:val="left"/>
+      <w:pPr>
+        <w:tabs>
+          <w:tab w:val="num" w:pos="2880"/>
+        </w:tabs>
+        <w:ind w:left="2880" w:hanging="360"/>
+      </w:pPr>
+    </w:lvl>
+    <w:lvl w:ilvl="4" w:tentative="1">
+      <w:start w:val="1"/>
+      <w:numFmt w:val="decimal"/>
+      <w:lvlText w:val="%5."/>
+      <w:lvlJc w:val="left"/>
+      <w:pPr>
+        <w:tabs>
+          <w:tab w:val="num" w:pos="3600"/>
+        </w:tabs>
+        <w:ind w:left="3600" w:hanging="360"/>
+      </w:pPr>
+    </w:lvl>
+    <w:lvl w:ilvl="5" w:tentative="1">
+      <w:start w:val="1"/>
+      <w:numFmt w:val="decimal"/>
+      <w:lvlText w:val="%6."/>
+      <w:lvlJc w:val="left"/>
+      <w:pPr>
+        <w:tabs>
+          <w:tab w:val="num" w:pos="4320"/>
+        </w:tabs>
+        <w:ind w:left="4320" w:hanging="360"/>
+      </w:pPr>
+    </w:lvl>
+    <w:lvl w:ilvl="6" w:tentative="1">
+      <w:start w:val="1"/>
+      <w:numFmt w:val="decimal"/>
+      <w:lvlText w:val="%7."/>
+      <w:lvlJc w:val="left"/>
+      <w:pPr>
+        <w:tabs>
+          <w:tab w:val="num" w:pos="5040"/>
+        </w:tabs>
+        <w:ind w:left="5040" w:hanging="360"/>
+      </w:pPr>
+    </w:lvl>
+    <w:lvl w:ilvl="7" w:tentative="1">
+      <w:start w:val="1"/>
+      <w:numFmt w:val="decimal"/>
+      <w:lvlText w:val="%8."/>
+      <w:lvlJc w:val="left"/>
+      <w:pPr>
+        <w:tabs>
+          <w:tab w:val="num" w:pos="5760"/>
+        </w:tabs>
+        <w:ind w:left="5760" w:hanging="360"/>
+      </w:pPr>
+    </w:lvl>
+    <w:lvl w:ilvl="8" w:tentative="1">
+      <w:start w:val="1"/>
+      <w:numFmt w:val="decimal"/>
+      <w:lvlText w:val="%9."/>
+      <w:lvlJc w:val="left"/>
+      <w:pPr>
+        <w:tabs>
+          <w:tab w:val="num" w:pos="6480"/>
+        </w:tabs>
+        <w:ind w:left="6480" w:hanging="360"/>
+      </w:pPr>
+    </w:lvl>
+  </w:abstractNum>
+  <w:abstractNum w:abstractNumId="10" w15:restartNumberingAfterBreak="0">
+    <w:nsid w:val="569E2716"/>
+    <w:multiLevelType w:val="multilevel"/>
+    <w:tmpl w:val="85C8DDAC"/>
+    <w:lvl w:ilvl="0">
+      <w:start w:val="3"/>
+      <w:numFmt w:val="decimal"/>
+      <w:lvlText w:val="%1."/>
+      <w:lvlJc w:val="left"/>
+      <w:pPr>
+        <w:tabs>
+          <w:tab w:val="num" w:pos="720"/>
+        </w:tabs>
+        <w:ind w:left="720" w:hanging="360"/>
+      </w:pPr>
+    </w:lvl>
+    <w:lvl w:ilvl="1" w:tentative="1">
+      <w:start w:val="1"/>
+      <w:numFmt w:val="decimal"/>
+      <w:lvlText w:val="%2."/>
+      <w:lvlJc w:val="left"/>
+      <w:pPr>
+        <w:tabs>
+          <w:tab w:val="num" w:pos="1440"/>
+        </w:tabs>
+        <w:ind w:left="1440" w:hanging="360"/>
+      </w:pPr>
+    </w:lvl>
+    <w:lvl w:ilvl="2" w:tentative="1">
+      <w:start w:val="1"/>
+      <w:numFmt w:val="decimal"/>
+      <w:lvlText w:val="%3."/>
+      <w:lvlJc w:val="left"/>
+      <w:pPr>
+        <w:tabs>
+          <w:tab w:val="num" w:pos="2160"/>
+        </w:tabs>
+        <w:ind w:left="2160" w:hanging="360"/>
+      </w:pPr>
+    </w:lvl>
+    <w:lvl w:ilvl="3" w:tentative="1">
+      <w:start w:val="1"/>
+      <w:numFmt w:val="decimal"/>
+      <w:lvlText w:val="%4."/>
+      <w:lvlJc w:val="left"/>
+      <w:pPr>
+        <w:tabs>
+          <w:tab w:val="num" w:pos="2880"/>
+        </w:tabs>
+        <w:ind w:left="2880" w:hanging="360"/>
+      </w:pPr>
+    </w:lvl>
+    <w:lvl w:ilvl="4" w:tentative="1">
+      <w:start w:val="1"/>
+      <w:numFmt w:val="decimal"/>
+      <w:lvlText w:val="%5."/>
+      <w:lvlJc w:val="left"/>
+      <w:pPr>
+        <w:tabs>
+          <w:tab w:val="num" w:pos="3600"/>
+        </w:tabs>
+        <w:ind w:left="3600" w:hanging="360"/>
+      </w:pPr>
+    </w:lvl>
+    <w:lvl w:ilvl="5" w:tentative="1">
+      <w:start w:val="1"/>
+      <w:numFmt w:val="decimal"/>
+      <w:lvlText w:val="%6."/>
+      <w:lvlJc w:val="left"/>
+      <w:pPr>
+        <w:tabs>
+          <w:tab w:val="num" w:pos="4320"/>
+        </w:tabs>
+        <w:ind w:left="4320" w:hanging="360"/>
+      </w:pPr>
+    </w:lvl>
+    <w:lvl w:ilvl="6" w:tentative="1">
+      <w:start w:val="1"/>
+      <w:numFmt w:val="decimal"/>
+      <w:lvlText w:val="%7."/>
+      <w:lvlJc w:val="left"/>
+      <w:pPr>
+        <w:tabs>
+          <w:tab w:val="num" w:pos="5040"/>
+        </w:tabs>
+        <w:ind w:left="5040" w:hanging="360"/>
+      </w:pPr>
+    </w:lvl>
+    <w:lvl w:ilvl="7" w:tentative="1">
+      <w:start w:val="1"/>
+      <w:numFmt w:val="decimal"/>
+      <w:lvlText w:val="%8."/>
+      <w:lvlJc w:val="left"/>
+      <w:pPr>
+        <w:tabs>
+          <w:tab w:val="num" w:pos="5760"/>
+        </w:tabs>
+        <w:ind w:left="5760" w:hanging="360"/>
+      </w:pPr>
+    </w:lvl>
+    <w:lvl w:ilvl="8" w:tentative="1">
+      <w:start w:val="1"/>
+      <w:numFmt w:val="decimal"/>
+      <w:lvlText w:val="%9."/>
+      <w:lvlJc w:val="left"/>
+      <w:pPr>
+        <w:tabs>
+          <w:tab w:val="num" w:pos="6480"/>
+        </w:tabs>
+        <w:ind w:left="6480" w:hanging="360"/>
+      </w:pPr>
+    </w:lvl>
+  </w:abstractNum>
+  <w:abstractNum w:abstractNumId="11" w15:restartNumberingAfterBreak="0">
+    <w:nsid w:val="5AA35B98"/>
+    <w:multiLevelType w:val="multilevel"/>
+    <w:tmpl w:val="331E97E6"/>
+    <w:lvl w:ilvl="0">
+      <w:start w:val="4"/>
+      <w:numFmt w:val="decimal"/>
+      <w:lvlText w:val="%1."/>
+      <w:lvlJc w:val="left"/>
+      <w:pPr>
+        <w:tabs>
+          <w:tab w:val="num" w:pos="720"/>
+        </w:tabs>
+        <w:ind w:left="720" w:hanging="360"/>
+      </w:pPr>
+    </w:lvl>
+    <w:lvl w:ilvl="1" w:tentative="1">
+      <w:start w:val="1"/>
+      <w:numFmt w:val="decimal"/>
+      <w:lvlText w:val="%2."/>
+      <w:lvlJc w:val="left"/>
+      <w:pPr>
+        <w:tabs>
+          <w:tab w:val="num" w:pos="1440"/>
+        </w:tabs>
+        <w:ind w:left="1440" w:hanging="360"/>
+      </w:pPr>
+    </w:lvl>
+    <w:lvl w:ilvl="2" w:tentative="1">
+      <w:start w:val="1"/>
+      <w:numFmt w:val="decimal"/>
+      <w:lvlText w:val="%3."/>
+      <w:lvlJc w:val="left"/>
+      <w:pPr>
+        <w:tabs>
+          <w:tab w:val="num" w:pos="2160"/>
+        </w:tabs>
+        <w:ind w:left="2160" w:hanging="360"/>
+      </w:pPr>
+    </w:lvl>
+    <w:lvl w:ilvl="3" w:tentative="1">
+      <w:start w:val="1"/>
+      <w:numFmt w:val="decimal"/>
+      <w:lvlText w:val="%4."/>
+      <w:lvlJc w:val="left"/>
+      <w:pPr>
+        <w:tabs>
+          <w:tab w:val="num" w:pos="2880"/>
+        </w:tabs>
+        <w:ind w:left="2880" w:hanging="360"/>
+      </w:pPr>
+    </w:lvl>
+    <w:lvl w:ilvl="4" w:tentative="1">
+      <w:start w:val="1"/>
+      <w:numFmt w:val="decimal"/>
+      <w:lvlText w:val="%5."/>
+      <w:lvlJc w:val="left"/>
+      <w:pPr>
+        <w:tabs>
+          <w:tab w:val="num" w:pos="3600"/>
+        </w:tabs>
+        <w:ind w:left="3600" w:hanging="360"/>
+      </w:pPr>
+    </w:lvl>
+    <w:lvl w:ilvl="5" w:tentative="1">
+      <w:start w:val="1"/>
+      <w:numFmt w:val="decimal"/>
+      <w:lvlText w:val="%6."/>
+      <w:lvlJc w:val="left"/>
+      <w:pPr>
+        <w:tabs>
+          <w:tab w:val="num" w:pos="4320"/>
+        </w:tabs>
+        <w:ind w:left="4320" w:hanging="360"/>
+      </w:pPr>
+    </w:lvl>
+    <w:lvl w:ilvl="6" w:tentative="1">
+      <w:start w:val="1"/>
+      <w:numFmt w:val="decimal"/>
+      <w:lvlText w:val="%7."/>
+      <w:lvlJc w:val="left"/>
+      <w:pPr>
+        <w:tabs>
+          <w:tab w:val="num" w:pos="5040"/>
+        </w:tabs>
+        <w:ind w:left="5040" w:hanging="360"/>
+      </w:pPr>
+    </w:lvl>
+    <w:lvl w:ilvl="7" w:tentative="1">
+      <w:start w:val="1"/>
+      <w:numFmt w:val="decimal"/>
+      <w:lvlText w:val="%8."/>
+      <w:lvlJc w:val="left"/>
+      <w:pPr>
+        <w:tabs>
+          <w:tab w:val="num" w:pos="5760"/>
+        </w:tabs>
+        <w:ind w:left="5760" w:hanging="360"/>
+      </w:pPr>
+    </w:lvl>
+    <w:lvl w:ilvl="8" w:tentative="1">
+      <w:start w:val="1"/>
+      <w:numFmt w:val="decimal"/>
+      <w:lvlText w:val="%9."/>
+      <w:lvlJc w:val="left"/>
+      <w:pPr>
+        <w:tabs>
+          <w:tab w:val="num" w:pos="6480"/>
+        </w:tabs>
+        <w:ind w:left="6480" w:hanging="360"/>
+      </w:pPr>
+    </w:lvl>
+  </w:abstractNum>
+  <w:abstractNum w:abstractNumId="12" w15:restartNumberingAfterBreak="0">
     <w:nsid w:val="6B06144F"/>
     <w:multiLevelType w:val="multilevel"/>
     <w:tmpl w:val="7B74A9CA"/>
@@ -1279,17 +3075,279 @@
       </w:pPr>
     </w:lvl>
   </w:abstractNum>
+  <w:abstractNum w:abstractNumId="13" w15:restartNumberingAfterBreak="0">
+    <w:nsid w:val="6EF33C51"/>
+    <w:multiLevelType w:val="multilevel"/>
+    <w:tmpl w:val="6F2C605C"/>
+    <w:lvl w:ilvl="0">
+      <w:start w:val="7"/>
+      <w:numFmt w:val="decimal"/>
+      <w:lvlText w:val="%1."/>
+      <w:lvlJc w:val="left"/>
+      <w:pPr>
+        <w:tabs>
+          <w:tab w:val="num" w:pos="720"/>
+        </w:tabs>
+        <w:ind w:left="720" w:hanging="360"/>
+      </w:pPr>
+    </w:lvl>
+    <w:lvl w:ilvl="1" w:tentative="1">
+      <w:start w:val="1"/>
+      <w:numFmt w:val="decimal"/>
+      <w:lvlText w:val="%2."/>
+      <w:lvlJc w:val="left"/>
+      <w:pPr>
+        <w:tabs>
+          <w:tab w:val="num" w:pos="1440"/>
+        </w:tabs>
+        <w:ind w:left="1440" w:hanging="360"/>
+      </w:pPr>
+    </w:lvl>
+    <w:lvl w:ilvl="2" w:tentative="1">
+      <w:start w:val="1"/>
+      <w:numFmt w:val="decimal"/>
+      <w:lvlText w:val="%3."/>
+      <w:lvlJc w:val="left"/>
+      <w:pPr>
+        <w:tabs>
+          <w:tab w:val="num" w:pos="2160"/>
+        </w:tabs>
+        <w:ind w:left="2160" w:hanging="360"/>
+      </w:pPr>
+    </w:lvl>
+    <w:lvl w:ilvl="3" w:tentative="1">
+      <w:start w:val="1"/>
+      <w:numFmt w:val="decimal"/>
+      <w:lvlText w:val="%4."/>
+      <w:lvlJc w:val="left"/>
+      <w:pPr>
+        <w:tabs>
+          <w:tab w:val="num" w:pos="2880"/>
+        </w:tabs>
+        <w:ind w:left="2880" w:hanging="360"/>
+      </w:pPr>
+    </w:lvl>
+    <w:lvl w:ilvl="4" w:tentative="1">
+      <w:start w:val="1"/>
+      <w:numFmt w:val="decimal"/>
+      <w:lvlText w:val="%5."/>
+      <w:lvlJc w:val="left"/>
+      <w:pPr>
+        <w:tabs>
+          <w:tab w:val="num" w:pos="3600"/>
+        </w:tabs>
+        <w:ind w:left="3600" w:hanging="360"/>
+      </w:pPr>
+    </w:lvl>
+    <w:lvl w:ilvl="5" w:tentative="1">
+      <w:start w:val="1"/>
+      <w:numFmt w:val="decimal"/>
+      <w:lvlText w:val="%6."/>
+      <w:lvlJc w:val="left"/>
+      <w:pPr>
+        <w:tabs>
+          <w:tab w:val="num" w:pos="4320"/>
+        </w:tabs>
+        <w:ind w:left="4320" w:hanging="360"/>
+      </w:pPr>
+    </w:lvl>
+    <w:lvl w:ilvl="6" w:tentative="1">
+      <w:start w:val="1"/>
+      <w:numFmt w:val="decimal"/>
+      <w:lvlText w:val="%7."/>
+      <w:lvlJc w:val="left"/>
+      <w:pPr>
+        <w:tabs>
+          <w:tab w:val="num" w:pos="5040"/>
+        </w:tabs>
+        <w:ind w:left="5040" w:hanging="360"/>
+      </w:pPr>
+    </w:lvl>
+    <w:lvl w:ilvl="7" w:tentative="1">
+      <w:start w:val="1"/>
+      <w:numFmt w:val="decimal"/>
+      <w:lvlText w:val="%8."/>
+      <w:lvlJc w:val="left"/>
+      <w:pPr>
+        <w:tabs>
+          <w:tab w:val="num" w:pos="5760"/>
+        </w:tabs>
+        <w:ind w:left="5760" w:hanging="360"/>
+      </w:pPr>
+    </w:lvl>
+    <w:lvl w:ilvl="8" w:tentative="1">
+      <w:start w:val="1"/>
+      <w:numFmt w:val="decimal"/>
+      <w:lvlText w:val="%9."/>
+      <w:lvlJc w:val="left"/>
+      <w:pPr>
+        <w:tabs>
+          <w:tab w:val="num" w:pos="6480"/>
+        </w:tabs>
+        <w:ind w:left="6480" w:hanging="360"/>
+      </w:pPr>
+    </w:lvl>
+  </w:abstractNum>
+  <w:abstractNum w:abstractNumId="14" w15:restartNumberingAfterBreak="0">
+    <w:nsid w:val="7FF07F6E"/>
+    <w:multiLevelType w:val="multilevel"/>
+    <w:tmpl w:val="FCEA55E0"/>
+    <w:lvl w:ilvl="0">
+      <w:start w:val="1"/>
+      <w:numFmt w:val="bullet"/>
+      <w:lvlText w:val=""/>
+      <w:lvlJc w:val="left"/>
+      <w:pPr>
+        <w:tabs>
+          <w:tab w:val="num" w:pos="720"/>
+        </w:tabs>
+        <w:ind w:left="720" w:hanging="360"/>
+      </w:pPr>
+      <w:rPr>
+        <w:rFonts w:ascii="Symbol" w:hAnsi="Symbol" w:hint="default"/>
+        <w:sz w:val="20"/>
+      </w:rPr>
+    </w:lvl>
+    <w:lvl w:ilvl="1" w:tentative="1">
+      <w:start w:val="1"/>
+      <w:numFmt w:val="bullet"/>
+      <w:lvlText w:val=""/>
+      <w:lvlJc w:val="left"/>
+      <w:pPr>
+        <w:tabs>
+          <w:tab w:val="num" w:pos="1440"/>
+        </w:tabs>
+        <w:ind w:left="1440" w:hanging="360"/>
+      </w:pPr>
+      <w:rPr>
+        <w:rFonts w:ascii="Symbol" w:hAnsi="Symbol" w:hint="default"/>
+        <w:sz w:val="20"/>
+      </w:rPr>
+    </w:lvl>
+    <w:lvl w:ilvl="2" w:tentative="1">
+      <w:start w:val="1"/>
+      <w:numFmt w:val="bullet"/>
+      <w:lvlText w:val=""/>
+      <w:lvlJc w:val="left"/>
+      <w:pPr>
+        <w:tabs>
+          <w:tab w:val="num" w:pos="2160"/>
+        </w:tabs>
+        <w:ind w:left="2160" w:hanging="360"/>
+      </w:pPr>
+      <w:rPr>
+        <w:rFonts w:ascii="Symbol" w:hAnsi="Symbol" w:hint="default"/>
+        <w:sz w:val="20"/>
+      </w:rPr>
+    </w:lvl>
+    <w:lvl w:ilvl="3" w:tentative="1">
+      <w:start w:val="1"/>
+      <w:numFmt w:val="bullet"/>
+      <w:lvlText w:val=""/>
+      <w:lvlJc w:val="left"/>
+      <w:pPr>
+        <w:tabs>
+          <w:tab w:val="num" w:pos="2880"/>
+        </w:tabs>
+        <w:ind w:left="2880" w:hanging="360"/>
+      </w:pPr>
+      <w:rPr>
+        <w:rFonts w:ascii="Symbol" w:hAnsi="Symbol" w:hint="default"/>
+        <w:sz w:val="20"/>
+      </w:rPr>
+    </w:lvl>
+    <w:lvl w:ilvl="4" w:tentative="1">
+      <w:start w:val="1"/>
+      <w:numFmt w:val="bullet"/>
+      <w:lvlText w:val=""/>
+      <w:lvlJc w:val="left"/>
+      <w:pPr>
+        <w:tabs>
+          <w:tab w:val="num" w:pos="3600"/>
+        </w:tabs>
+        <w:ind w:left="3600" w:hanging="360"/>
+      </w:pPr>
+      <w:rPr>
+        <w:rFonts w:ascii="Symbol" w:hAnsi="Symbol" w:hint="default"/>
+        <w:sz w:val="20"/>
+      </w:rPr>
+    </w:lvl>
+    <w:lvl w:ilvl="5" w:tentative="1">
+      <w:start w:val="1"/>
+      <w:numFmt w:val="bullet"/>
+      <w:lvlText w:val=""/>
+      <w:lvlJc w:val="left"/>
+      <w:pPr>
+        <w:tabs>
+          <w:tab w:val="num" w:pos="4320"/>
+        </w:tabs>
+        <w:ind w:left="4320" w:hanging="360"/>
+      </w:pPr>
+      <w:rPr>
+        <w:rFonts w:ascii="Symbol" w:hAnsi="Symbol" w:hint="default"/>
+        <w:sz w:val="20"/>
+      </w:rPr>
+    </w:lvl>
+    <w:lvl w:ilvl="6" w:tentative="1">
+      <w:start w:val="1"/>
+      <w:numFmt w:val="bullet"/>
+      <w:lvlText w:val=""/>
+      <w:lvlJc w:val="left"/>
+      <w:pPr>
+        <w:tabs>
+          <w:tab w:val="num" w:pos="5040"/>
+        </w:tabs>
+        <w:ind w:left="5040" w:hanging="360"/>
+      </w:pPr>
+      <w:rPr>
+        <w:rFonts w:ascii="Symbol" w:hAnsi="Symbol" w:hint="default"/>
+        <w:sz w:val="20"/>
+      </w:rPr>
+    </w:lvl>
+    <w:lvl w:ilvl="7" w:tentative="1">
+      <w:start w:val="1"/>
+      <w:numFmt w:val="bullet"/>
+      <w:lvlText w:val=""/>
+      <w:lvlJc w:val="left"/>
+      <w:pPr>
+        <w:tabs>
+          <w:tab w:val="num" w:pos="5760"/>
+        </w:tabs>
+        <w:ind w:left="5760" w:hanging="360"/>
+      </w:pPr>
+      <w:rPr>
+        <w:rFonts w:ascii="Symbol" w:hAnsi="Symbol" w:hint="default"/>
+        <w:sz w:val="20"/>
+      </w:rPr>
+    </w:lvl>
+    <w:lvl w:ilvl="8" w:tentative="1">
+      <w:start w:val="1"/>
+      <w:numFmt w:val="bullet"/>
+      <w:lvlText w:val=""/>
+      <w:lvlJc w:val="left"/>
+      <w:pPr>
+        <w:tabs>
+          <w:tab w:val="num" w:pos="6480"/>
+        </w:tabs>
+        <w:ind w:left="6480" w:hanging="360"/>
+      </w:pPr>
+      <w:rPr>
+        <w:rFonts w:ascii="Symbol" w:hAnsi="Symbol" w:hint="default"/>
+        <w:sz w:val="20"/>
+      </w:rPr>
+    </w:lvl>
+  </w:abstractNum>
   <w:num w:numId="1" w16cid:durableId="112678091">
-    <w:abstractNumId w:val="2"/>
+    <w:abstractNumId w:val="8"/>
   </w:num>
   <w:num w:numId="2" w16cid:durableId="1328898157">
-    <w:abstractNumId w:val="1"/>
+    <w:abstractNumId w:val="7"/>
   </w:num>
   <w:num w:numId="3" w16cid:durableId="85157899">
-    <w:abstractNumId w:val="0"/>
+    <w:abstractNumId w:val="4"/>
   </w:num>
   <w:num w:numId="4" w16cid:durableId="1297178873">
-    <w:abstractNumId w:val="0"/>
+    <w:abstractNumId w:val="4"/>
     <w:lvlOverride w:ilvl="0">
       <w:lvl w:ilvl="0">
         <w:numFmt w:val="decimal"/>
@@ -1299,10 +3357,10 @@
     </w:lvlOverride>
   </w:num>
   <w:num w:numId="5" w16cid:durableId="477458719">
-    <w:abstractNumId w:val="3"/>
+    <w:abstractNumId w:val="12"/>
   </w:num>
   <w:num w:numId="6" w16cid:durableId="645279407">
-    <w:abstractNumId w:val="3"/>
+    <w:abstractNumId w:val="12"/>
     <w:lvlOverride w:ilvl="0">
       <w:lvl w:ilvl="0">
         <w:numFmt w:val="decimal"/>
@@ -1312,7 +3370,7 @@
     </w:lvlOverride>
   </w:num>
   <w:num w:numId="7" w16cid:durableId="1730379635">
-    <w:abstractNumId w:val="1"/>
+    <w:abstractNumId w:val="7"/>
     <w:lvlOverride w:ilvl="0">
       <w:startOverride w:val="1"/>
     </w:lvlOverride>
@@ -1340,8 +3398,9 @@
     </w:lvlOverride>
   </w:num>
   <w:num w:numId="8" w16cid:durableId="880435548">
-    <w:abstractNumId w:val="0"/>
+    <w:abstractNumId w:val="4"/>
     <w:lvlOverride w:ilvl="0">
+      <w:startOverride w:val="2"/>
       <w:lvl w:ilvl="0">
         <w:start w:val="2"/>
         <w:numFmt w:val="decimal"/>
@@ -1352,31 +3411,79 @@
         </w:pPr>
       </w:lvl>
     </w:lvlOverride>
-    <w:lvlOverride w:ilvl="1"/>
+    <w:lvlOverride w:ilvl="1">
+      <w:lvl w:ilvl="1">
+        <w:numFmt w:val="decimal"/>
+        <w:lvlText w:val=""/>
+        <w:lvlJc w:val="left"/>
+      </w:lvl>
+    </w:lvlOverride>
     <w:lvlOverride w:ilvl="2">
       <w:startOverride w:val="1"/>
+      <w:lvl w:ilvl="2">
+        <w:start w:val="1"/>
+        <w:numFmt w:val="decimal"/>
+        <w:lvlText w:val=""/>
+        <w:lvlJc w:val="left"/>
+      </w:lvl>
     </w:lvlOverride>
     <w:lvlOverride w:ilvl="3">
       <w:startOverride w:val="1"/>
+      <w:lvl w:ilvl="3">
+        <w:start w:val="1"/>
+        <w:numFmt w:val="decimal"/>
+        <w:lvlText w:val=""/>
+        <w:lvlJc w:val="left"/>
+      </w:lvl>
     </w:lvlOverride>
     <w:lvlOverride w:ilvl="4">
       <w:startOverride w:val="1"/>
+      <w:lvl w:ilvl="4">
+        <w:start w:val="1"/>
+        <w:numFmt w:val="decimal"/>
+        <w:lvlText w:val=""/>
+        <w:lvlJc w:val="left"/>
+      </w:lvl>
     </w:lvlOverride>
     <w:lvlOverride w:ilvl="5">
       <w:startOverride w:val="1"/>
+      <w:lvl w:ilvl="5">
+        <w:start w:val="1"/>
+        <w:numFmt w:val="decimal"/>
+        <w:lvlText w:val=""/>
+        <w:lvlJc w:val="left"/>
+      </w:lvl>
     </w:lvlOverride>
     <w:lvlOverride w:ilvl="6">
       <w:startOverride w:val="1"/>
+      <w:lvl w:ilvl="6">
+        <w:start w:val="1"/>
+        <w:numFmt w:val="decimal"/>
+        <w:lvlText w:val=""/>
+        <w:lvlJc w:val="left"/>
+      </w:lvl>
     </w:lvlOverride>
     <w:lvlOverride w:ilvl="7">
       <w:startOverride w:val="1"/>
+      <w:lvl w:ilvl="7">
+        <w:start w:val="1"/>
+        <w:numFmt w:val="decimal"/>
+        <w:lvlText w:val=""/>
+        <w:lvlJc w:val="left"/>
+      </w:lvl>
     </w:lvlOverride>
     <w:lvlOverride w:ilvl="8">
       <w:startOverride w:val="1"/>
+      <w:lvl w:ilvl="8">
+        <w:start w:val="1"/>
+        <w:numFmt w:val="decimal"/>
+        <w:lvlText w:val=""/>
+        <w:lvlJc w:val="left"/>
+      </w:lvl>
     </w:lvlOverride>
   </w:num>
   <w:num w:numId="9" w16cid:durableId="1255629662">
-    <w:abstractNumId w:val="0"/>
+    <w:abstractNumId w:val="4"/>
     <w:lvlOverride w:ilvl="0">
       <w:startOverride w:val="2"/>
     </w:lvlOverride>
@@ -1404,8 +3511,9 @@
     </w:lvlOverride>
   </w:num>
   <w:num w:numId="10" w16cid:durableId="1059792152">
-    <w:abstractNumId w:val="3"/>
+    <w:abstractNumId w:val="12"/>
     <w:lvlOverride w:ilvl="0">
+      <w:startOverride w:val="3"/>
       <w:lvl w:ilvl="0">
         <w:start w:val="3"/>
         <w:numFmt w:val="decimal"/>
@@ -1416,29 +3524,77 @@
         </w:pPr>
       </w:lvl>
     </w:lvlOverride>
-    <w:lvlOverride w:ilvl="1"/>
-    <w:lvlOverride w:ilvl="2"/>
+    <w:lvlOverride w:ilvl="1">
+      <w:lvl w:ilvl="1">
+        <w:numFmt w:val="decimal"/>
+        <w:lvlText w:val=""/>
+        <w:lvlJc w:val="left"/>
+      </w:lvl>
+    </w:lvlOverride>
+    <w:lvlOverride w:ilvl="2">
+      <w:lvl w:ilvl="2">
+        <w:numFmt w:val="decimal"/>
+        <w:lvlText w:val=""/>
+        <w:lvlJc w:val="left"/>
+      </w:lvl>
+    </w:lvlOverride>
     <w:lvlOverride w:ilvl="3">
       <w:startOverride w:val="1"/>
+      <w:lvl w:ilvl="3">
+        <w:start w:val="1"/>
+        <w:numFmt w:val="decimal"/>
+        <w:lvlText w:val=""/>
+        <w:lvlJc w:val="left"/>
+      </w:lvl>
     </w:lvlOverride>
     <w:lvlOverride w:ilvl="4">
       <w:startOverride w:val="1"/>
+      <w:lvl w:ilvl="4">
+        <w:start w:val="1"/>
+        <w:numFmt w:val="decimal"/>
+        <w:lvlText w:val=""/>
+        <w:lvlJc w:val="left"/>
+      </w:lvl>
     </w:lvlOverride>
     <w:lvlOverride w:ilvl="5">
       <w:startOverride w:val="1"/>
+      <w:lvl w:ilvl="5">
+        <w:start w:val="1"/>
+        <w:numFmt w:val="decimal"/>
+        <w:lvlText w:val=""/>
+        <w:lvlJc w:val="left"/>
+      </w:lvl>
     </w:lvlOverride>
     <w:lvlOverride w:ilvl="6">
       <w:startOverride w:val="1"/>
+      <w:lvl w:ilvl="6">
+        <w:start w:val="1"/>
+        <w:numFmt w:val="decimal"/>
+        <w:lvlText w:val=""/>
+        <w:lvlJc w:val="left"/>
+      </w:lvl>
     </w:lvlOverride>
     <w:lvlOverride w:ilvl="7">
       <w:startOverride w:val="1"/>
+      <w:lvl w:ilvl="7">
+        <w:start w:val="1"/>
+        <w:numFmt w:val="decimal"/>
+        <w:lvlText w:val=""/>
+        <w:lvlJc w:val="left"/>
+      </w:lvl>
     </w:lvlOverride>
     <w:lvlOverride w:ilvl="8">
       <w:startOverride w:val="1"/>
+      <w:lvl w:ilvl="8">
+        <w:start w:val="1"/>
+        <w:numFmt w:val="decimal"/>
+        <w:lvlText w:val=""/>
+        <w:lvlJc w:val="left"/>
+      </w:lvl>
     </w:lvlOverride>
   </w:num>
   <w:num w:numId="11" w16cid:durableId="464156977">
-    <w:abstractNumId w:val="3"/>
+    <w:abstractNumId w:val="12"/>
     <w:lvlOverride w:ilvl="0">
       <w:startOverride w:val="3"/>
     </w:lvlOverride>
@@ -1462,6 +3618,39 @@
     <w:lvlOverride w:ilvl="8">
       <w:startOverride w:val="1"/>
     </w:lvlOverride>
+  </w:num>
+  <w:num w:numId="12" w16cid:durableId="880744311">
+    <w:abstractNumId w:val="5"/>
+  </w:num>
+  <w:num w:numId="13" w16cid:durableId="2011177295">
+    <w:abstractNumId w:val="14"/>
+  </w:num>
+  <w:num w:numId="14" w16cid:durableId="2048599566">
+    <w:abstractNumId w:val="3"/>
+  </w:num>
+  <w:num w:numId="15" w16cid:durableId="750852214">
+    <w:abstractNumId w:val="0"/>
+  </w:num>
+  <w:num w:numId="16" w16cid:durableId="383409645">
+    <w:abstractNumId w:val="6"/>
+  </w:num>
+  <w:num w:numId="17" w16cid:durableId="306788364">
+    <w:abstractNumId w:val="10"/>
+  </w:num>
+  <w:num w:numId="18" w16cid:durableId="1546601553">
+    <w:abstractNumId w:val="11"/>
+  </w:num>
+  <w:num w:numId="19" w16cid:durableId="688919702">
+    <w:abstractNumId w:val="2"/>
+  </w:num>
+  <w:num w:numId="20" w16cid:durableId="2115010316">
+    <w:abstractNumId w:val="1"/>
+  </w:num>
+  <w:num w:numId="21" w16cid:durableId="821311734">
+    <w:abstractNumId w:val="13"/>
+  </w:num>
+  <w:num w:numId="22" w16cid:durableId="1928615419">
+    <w:abstractNumId w:val="9"/>
   </w:num>
 </w:numbering>
 </file>
@@ -1913,6 +4102,27 @@
       <w:rFonts w:ascii="Times New Roman" w:eastAsia="Times New Roman" w:hAnsi="Times New Roman" w:cs="Times New Roman"/>
     </w:rPr>
   </w:style>
+  <w:style w:type="paragraph" w:customStyle="1" w:styleId="paragraph">
+    <w:name w:val="paragraph"/>
+    <w:basedOn w:val="Normal"/>
+    <w:rsid w:val="0010001A"/>
+    <w:pPr>
+      <w:spacing w:before="100" w:beforeAutospacing="1" w:after="100" w:afterAutospacing="1"/>
+    </w:pPr>
+    <w:rPr>
+      <w:rFonts w:ascii="Times New Roman" w:eastAsia="Times New Roman" w:hAnsi="Times New Roman" w:cs="Times New Roman"/>
+    </w:rPr>
+  </w:style>
+  <w:style w:type="character" w:customStyle="1" w:styleId="normaltextrun">
+    <w:name w:val="normaltextrun"/>
+    <w:basedOn w:val="DefaultParagraphFont"/>
+    <w:rsid w:val="0010001A"/>
+  </w:style>
+  <w:style w:type="character" w:customStyle="1" w:styleId="eop">
+    <w:name w:val="eop"/>
+    <w:basedOn w:val="DefaultParagraphFont"/>
+    <w:rsid w:val="0010001A"/>
+  </w:style>
 </w:styles>
 </file>
 

</xml_diff>

<commit_message>
Add MVC diagram to requirement document
</commit_message>
<xml_diff>
--- a/requirementSpecificationDoc.docx
+++ b/requirementSpecificationDoc.docx
@@ -260,6 +260,67 @@
     </w:p>
     <w:p>
       <w:pPr>
+        <w:pStyle w:val="ListParagraph"/>
+        <w:rPr>
+          <w:rFonts w:ascii="Times New Roman" w:eastAsia="Times New Roman" w:hAnsi="Times New Roman" w:cs="Times New Roman"/>
+          <w:color w:val="000000"/>
+        </w:rPr>
+      </w:pPr>
+    </w:p>
+    <w:p>
+      <w:pPr>
+        <w:ind w:left="1440"/>
+        <w:textAlignment w:val="baseline"/>
+        <w:rPr>
+          <w:rFonts w:ascii="Times New Roman" w:eastAsia="Times New Roman" w:hAnsi="Times New Roman" w:cs="Times New Roman"/>
+          <w:color w:val="000000"/>
+        </w:rPr>
+      </w:pPr>
+      <w:r>
+        <w:rPr>
+          <w:rFonts w:ascii="Times New Roman" w:eastAsia="Times New Roman" w:hAnsi="Times New Roman" w:cs="Times New Roman"/>
+          <w:color w:val="000000"/>
+        </w:rPr>
+        <w:lastRenderedPageBreak/>
+        <w:drawing>
+          <wp:inline distT="0" distB="0" distL="0" distR="0" wp14:anchorId="57D35798" wp14:editId="750126CB">
+            <wp:extent cx="4832350" cy="2418240"/>
+            <wp:effectExtent l="0" t="0" r="6350" b="1270"/>
+            <wp:docPr id="3" name="Picture 3" descr="A picture containing text, businesscard&#10;&#10;Description automatically generated"/>
+            <wp:cNvGraphicFramePr>
+              <a:graphicFrameLocks xmlns:a="http://schemas.openxmlformats.org/drawingml/2006/main" noChangeAspect="1"/>
+            </wp:cNvGraphicFramePr>
+            <a:graphic xmlns:a="http://schemas.openxmlformats.org/drawingml/2006/main">
+              <a:graphicData uri="http://schemas.openxmlformats.org/drawingml/2006/picture">
+                <pic:pic xmlns:pic="http://schemas.openxmlformats.org/drawingml/2006/picture">
+                  <pic:nvPicPr>
+                    <pic:cNvPr id="3" name="Picture 3" descr="A picture containing text, businesscard&#10;&#10;Description automatically generated"/>
+                    <pic:cNvPicPr/>
+                  </pic:nvPicPr>
+                  <pic:blipFill>
+                    <a:blip r:embed="rId5"/>
+                    <a:stretch>
+                      <a:fillRect/>
+                    </a:stretch>
+                  </pic:blipFill>
+                  <pic:spPr>
+                    <a:xfrm>
+                      <a:off x="0" y="0"/>
+                      <a:ext cx="4853797" cy="2428973"/>
+                    </a:xfrm>
+                    <a:prstGeom prst="rect">
+                      <a:avLst/>
+                    </a:prstGeom>
+                  </pic:spPr>
+                </pic:pic>
+              </a:graphicData>
+            </a:graphic>
+          </wp:inline>
+        </w:drawing>
+      </w:r>
+    </w:p>
+    <w:p>
+      <w:pPr>
         <w:rPr>
           <w:rFonts w:ascii="Times New Roman" w:eastAsia="Times New Roman" w:hAnsi="Times New Roman" w:cs="Times New Roman"/>
         </w:rPr>
@@ -346,7 +407,6 @@
           <w:noProof/>
           <w:color w:val="000000"/>
         </w:rPr>
-        <w:lastRenderedPageBreak/>
         <w:drawing>
           <wp:inline distT="0" distB="0" distL="0" distR="0" wp14:anchorId="6EC1EB71" wp14:editId="1F50B07C">
             <wp:extent cx="3492500" cy="1365250"/>
@@ -365,7 +425,7 @@
                     </pic:cNvPicPr>
                   </pic:nvPicPr>
                   <pic:blipFill>
-                    <a:blip r:embed="rId5" cstate="print">
+                    <a:blip r:embed="rId6" cstate="print">
                       <a:extLst>
                         <a:ext uri="{28A0092B-C50C-407E-A947-70E740481C1C}">
                           <a14:useLocalDpi xmlns:a14="http://schemas.microsoft.com/office/drawing/2010/main" val="0"/>
@@ -444,17 +504,8 @@
           <w:rFonts w:ascii="Times New Roman" w:eastAsia="Times New Roman" w:hAnsi="Times New Roman" w:cs="Times New Roman"/>
           <w:color w:val="000000"/>
         </w:rPr>
-        <w:t xml:space="preserve">The software will allow the user to input course specific parameters, such as course name, course code, section number, course credit, </w:t>
-      </w:r>
-      <w:proofErr w:type="gramStart"/>
-      <w:r>
-        <w:rPr>
-          <w:rFonts w:ascii="Times New Roman" w:eastAsia="Times New Roman" w:hAnsi="Times New Roman" w:cs="Times New Roman"/>
-          <w:color w:val="000000"/>
-        </w:rPr>
-        <w:t>etc..</w:t>
-      </w:r>
-      <w:proofErr w:type="gramEnd"/>
+        <w:t>The software will allow the user to input course specific parameters, such as course name, course code, section number, course credit, etc..</w:t>
+      </w:r>
     </w:p>
     <w:p>
       <w:pPr>
@@ -637,6 +688,7 @@
           <w:rFonts w:ascii="Times New Roman" w:eastAsia="Times New Roman" w:hAnsi="Times New Roman" w:cs="Times New Roman"/>
           <w:color w:val="000000"/>
         </w:rPr>
+        <w:lastRenderedPageBreak/>
         <w:t>The software will save the courses to a database, as to provide permanence for the user. </w:t>
       </w:r>
     </w:p>
@@ -709,23 +761,7 @@
           <w:rFonts w:ascii="Times New Roman" w:eastAsia="Times New Roman" w:hAnsi="Times New Roman" w:cs="Times New Roman"/>
           <w:color w:val="000000"/>
         </w:rPr>
-        <w:t xml:space="preserve">For the user interface, the software will utilize the </w:t>
-      </w:r>
-      <w:proofErr w:type="spellStart"/>
-      <w:r>
-        <w:rPr>
-          <w:rFonts w:ascii="Times New Roman" w:eastAsia="Times New Roman" w:hAnsi="Times New Roman" w:cs="Times New Roman"/>
-          <w:color w:val="000000"/>
-        </w:rPr>
-        <w:t>CustomTkinter</w:t>
-      </w:r>
-      <w:proofErr w:type="spellEnd"/>
-      <w:r>
-        <w:rPr>
-          <w:rFonts w:ascii="Times New Roman" w:eastAsia="Times New Roman" w:hAnsi="Times New Roman" w:cs="Times New Roman"/>
-          <w:color w:val="000000"/>
-        </w:rPr>
-        <w:t xml:space="preserve"> library.</w:t>
+        <w:t>For the user interface, the software will utilize the CustomTkinter library.</w:t>
       </w:r>
     </w:p>
     <w:p>
@@ -809,7 +845,7 @@
                     </pic:cNvPicPr>
                   </pic:nvPicPr>
                   <pic:blipFill>
-                    <a:blip r:embed="rId6">
+                    <a:blip r:embed="rId7">
                       <a:extLst>
                         <a:ext uri="{28A0092B-C50C-407E-A947-70E740481C1C}">
                           <a14:useLocalDpi xmlns:a14="http://schemas.microsoft.com/office/drawing/2010/main" val="0"/>
@@ -900,7 +936,6 @@
           <w:bCs/>
           <w:u w:val="single"/>
         </w:rPr>
-        <w:lastRenderedPageBreak/>
         <w:t>Categorization:</w:t>
       </w:r>
     </w:p>
@@ -1067,16 +1102,8 @@
         <w:rPr>
           <w:rStyle w:val="normaltextrun"/>
         </w:rPr>
-        <w:t>Make GUI cross-</w:t>
-      </w:r>
-      <w:proofErr w:type="gramStart"/>
-      <w:r>
-        <w:rPr>
-          <w:rStyle w:val="normaltextrun"/>
-        </w:rPr>
-        <w:t>platform</w:t>
-      </w:r>
-      <w:proofErr w:type="gramEnd"/>
+        <w:t>Make GUI cross-platform</w:t>
+      </w:r>
       <w:r>
         <w:rPr>
           <w:rStyle w:val="eop"/>
@@ -1215,16 +1242,8 @@
         <w:rPr>
           <w:rStyle w:val="normaltextrun"/>
         </w:rPr>
-        <w:t xml:space="preserve">Resolve time </w:t>
-      </w:r>
-      <w:proofErr w:type="gramStart"/>
-      <w:r>
-        <w:rPr>
-          <w:rStyle w:val="normaltextrun"/>
-        </w:rPr>
-        <w:t>conflicts</w:t>
-      </w:r>
-      <w:proofErr w:type="gramEnd"/>
+        <w:t>Resolve time conflicts</w:t>
+      </w:r>
       <w:r>
         <w:rPr>
           <w:rStyle w:val="eop"/>
@@ -1432,6 +1451,7 @@
         <w:rPr>
           <w:rStyle w:val="normaltextrun"/>
         </w:rPr>
+        <w:lastRenderedPageBreak/>
         <w:t>Create a page where the software can generate class list.</w:t>
       </w:r>
       <w:r>
@@ -1456,16 +1476,8 @@
         <w:rPr>
           <w:rStyle w:val="normaltextrun"/>
         </w:rPr>
-        <w:t xml:space="preserve">Resolve time </w:t>
-      </w:r>
-      <w:proofErr w:type="gramStart"/>
-      <w:r>
-        <w:rPr>
-          <w:rStyle w:val="normaltextrun"/>
-        </w:rPr>
-        <w:t>conflicts</w:t>
-      </w:r>
-      <w:proofErr w:type="gramEnd"/>
+        <w:t>Resolve time conflicts</w:t>
+      </w:r>
       <w:r>
         <w:rPr>
           <w:rStyle w:val="eop"/>
@@ -1488,16 +1500,8 @@
         <w:rPr>
           <w:rStyle w:val="normaltextrun"/>
         </w:rPr>
-        <w:t>Make GUI cross-</w:t>
-      </w:r>
-      <w:proofErr w:type="gramStart"/>
-      <w:r>
-        <w:rPr>
-          <w:rStyle w:val="normaltextrun"/>
-        </w:rPr>
-        <w:t>platform</w:t>
-      </w:r>
-      <w:proofErr w:type="gramEnd"/>
+        <w:t>Make GUI cross-platform</w:t>
+      </w:r>
       <w:r>
         <w:rPr>
           <w:rStyle w:val="eop"/>

</xml_diff>